<commit_message>
Updated the code comments
</commit_message>
<xml_diff>
--- a/Part1_Reflection_Statement.docx
+++ b/Part1_Reflection_Statement.docx
@@ -1,133 +1,1995 @@
 
 <file path=word/document.xml><?xml version="1.0" encoding="utf-8"?>
-<w:document xmlns:wpc="http://schemas.microsoft.com/office/word/2010/wordprocessingCanvas" xmlns:mc="http://schemas.openxmlformats.org/markup-compatibility/2006" xmlns:o="urn:schemas-microsoft-com:office:office" xmlns:r="http://schemas.openxmlformats.org/officeDocument/2006/relationships" xmlns:m="http://schemas.openxmlformats.org/officeDocument/2006/math" xmlns:v="urn:schemas-microsoft-com:vml" xmlns:wp14="http://schemas.microsoft.com/office/word/2010/wordprocessingDrawing" xmlns:wp="http://schemas.openxmlformats.org/drawingml/2006/wordprocessingDrawing" xmlns:w10="urn:schemas-microsoft-com:office:word" xmlns:w="http://schemas.openxmlformats.org/wordprocessingml/2006/main" xmlns:w14="http://schemas.microsoft.com/office/word/2010/wordml" xmlns:w15="http://schemas.microsoft.com/office/word/2012/wordml" xmlns:wpg="http://schemas.microsoft.com/office/word/2010/wordprocessingGroup" xmlns:wpi="http://schemas.microsoft.com/office/word/2010/wordprocessingInk" xmlns:wne="http://schemas.microsoft.com/office/word/2006/wordml" xmlns:wps="http://schemas.microsoft.com/office/word/2010/wordprocessingShape" mc:Ignorable="w14 w15 wp14">
+<w:document xmlns:wpc="http://schemas.microsoft.com/office/word/2010/wordprocessingCanvas" xmlns:cx="http://schemas.microsoft.com/office/drawing/2014/chartex" xmlns:cx1="http://schemas.microsoft.com/office/drawing/2015/9/8/chartex" xmlns:cx2="http://schemas.microsoft.com/office/drawing/2015/10/21/chartex" xmlns:cx3="http://schemas.microsoft.com/office/drawing/2016/5/9/chartex" xmlns:cx4="http://schemas.microsoft.com/office/drawing/2016/5/10/chartex" xmlns:cx5="http://schemas.microsoft.com/office/drawing/2016/5/11/chartex" xmlns:cx6="http://schemas.microsoft.com/office/drawing/2016/5/12/chartex" xmlns:cx7="http://schemas.microsoft.com/office/drawing/2016/5/13/chartex" xmlns:cx8="http://schemas.microsoft.com/office/drawing/2016/5/14/chartex" xmlns:mc="http://schemas.openxmlformats.org/markup-compatibility/2006" xmlns:aink="http://schemas.microsoft.com/office/drawing/2016/ink" xmlns:am3d="http://schemas.microsoft.com/office/drawing/2017/model3d" xmlns:o="urn:schemas-microsoft-com:office:office" xmlns:oel="http://schemas.microsoft.com/office/2019/extlst" xmlns:r="http://schemas.openxmlformats.org/officeDocument/2006/relationships" xmlns:m="http://schemas.openxmlformats.org/officeDocument/2006/math" xmlns:v="urn:schemas-microsoft-com:vml" xmlns:wp14="http://schemas.microsoft.com/office/word/2010/wordprocessingDrawing" xmlns:wp="http://schemas.openxmlformats.org/drawingml/2006/wordprocessingDrawing" xmlns:w10="urn:schemas-microsoft-com:office:word" xmlns:w="http://schemas.openxmlformats.org/wordprocessingml/2006/main" xmlns:w14="http://schemas.microsoft.com/office/word/2010/wordml" xmlns:w15="http://schemas.microsoft.com/office/word/2012/wordml" xmlns:w16cex="http://schemas.microsoft.com/office/word/2018/wordml/cex" xmlns:w16cid="http://schemas.microsoft.com/office/word/2016/wordml/cid" xmlns:w16="http://schemas.microsoft.com/office/word/2018/wordml" xmlns:w16sdtdh="http://schemas.microsoft.com/office/word/2020/wordml/sdtdatahash" xmlns:w16se="http://schemas.microsoft.com/office/word/2015/wordml/symex" xmlns:wpg="http://schemas.microsoft.com/office/word/2010/wordprocessingGroup" xmlns:wpi="http://schemas.microsoft.com/office/word/2010/wordprocessingInk" xmlns:wne="http://schemas.microsoft.com/office/word/2006/wordml" xmlns:wps="http://schemas.microsoft.com/office/word/2010/wordprocessingShape" mc:Ignorable="w14 w15 w16se w16cid w16 w16cex w16sdtdh wp14">
   <w:body>
     <w:p>
       <w:pPr>
-        <w:shd w:val="clear" w:color="auto" w:fill="FFFFFF"/>
-        <w:spacing w:before="180" w:after="180" w:line="240" w:lineRule="auto"/>
-        <w:rPr>
-          <w:rFonts w:ascii="Helvetica" w:eastAsia="Times New Roman" w:hAnsi="Helvetica" w:cs="Times New Roman"/>
-          <w:color w:val="2D3B45"/>
-          <w:sz w:val="24"/>
-          <w:szCs w:val="24"/>
+        <w:spacing w:after="139"/>
+        <w:jc w:val="center"/>
+        <w:rPr>
+          <w:rFonts w:ascii="Calibri" w:hAnsi="Calibri" w:cs="Calibri"/>
+          <w:sz w:val="32"/>
+          <w:szCs w:val="32"/>
         </w:rPr>
       </w:pPr>
       <w:r>
         <w:rPr>
-          <w:rFonts w:ascii="Helvetica" w:eastAsia="Times New Roman" w:hAnsi="Helvetica" w:cs="Times New Roman"/>
-          <w:color w:val="2D3B45"/>
-          <w:sz w:val="24"/>
-          <w:szCs w:val="24"/>
-        </w:rPr>
-        <w:t>The submission for Course Project Part 1 should be three items: </w:t>
+          <w:rFonts w:ascii="Calibri" w:eastAsia="Open Sans" w:hAnsi="Calibri" w:cs="Calibri"/>
+          <w:b/>
+          <w:sz w:val="32"/>
+          <w:szCs w:val="32"/>
+        </w:rPr>
+        <w:t>Reflection Statement</w:t>
       </w:r>
     </w:p>
     <w:p>
       <w:pPr>
-        <w:numPr>
-          <w:ilvl w:val="0"/>
-          <w:numId w:val="1"/>
-        </w:numPr>
-        <w:shd w:val="clear" w:color="auto" w:fill="FFFFFF"/>
-        <w:spacing w:before="100" w:beforeAutospacing="1" w:after="100" w:afterAutospacing="1" w:line="240" w:lineRule="auto"/>
-        <w:ind w:left="375"/>
-        <w:rPr>
-          <w:rFonts w:ascii="Helvetica" w:eastAsia="Times New Roman" w:hAnsi="Helvetica" w:cs="Times New Roman"/>
-          <w:color w:val="2D3B45"/>
+        <w:ind w:left="-5" w:right="-12"/>
+        <w:jc w:val="both"/>
+        <w:rPr>
+          <w:rFonts w:ascii="Calibri" w:hAnsi="Calibri" w:cs="Calibri"/>
           <w:sz w:val="24"/>
           <w:szCs w:val="24"/>
         </w:rPr>
       </w:pPr>
       <w:r>
         <w:rPr>
-          <w:rFonts w:ascii="Helvetica" w:eastAsia="Times New Roman" w:hAnsi="Helvetica" w:cs="Times New Roman"/>
-          <w:color w:val="2D3B45"/>
-          <w:sz w:val="24"/>
-          <w:szCs w:val="24"/>
-        </w:rPr>
-        <w:t>Submit a .jpeg, .jpg or .</w:t>
-      </w:r>
-      <w:proofErr w:type="spellStart"/>
-      <w:r>
-        <w:rPr>
-          <w:rFonts w:ascii="Helvetica" w:eastAsia="Times New Roman" w:hAnsi="Helvetica" w:cs="Times New Roman"/>
-          <w:color w:val="2D3B45"/>
-          <w:sz w:val="24"/>
-          <w:szCs w:val="24"/>
-        </w:rPr>
-        <w:t>png</w:t>
-      </w:r>
-      <w:proofErr w:type="spellEnd"/>
-      <w:r>
-        <w:rPr>
-          <w:rFonts w:ascii="Helvetica" w:eastAsia="Times New Roman" w:hAnsi="Helvetica" w:cs="Times New Roman"/>
-          <w:color w:val="2D3B45"/>
-          <w:sz w:val="24"/>
-          <w:szCs w:val="24"/>
-        </w:rPr>
-        <w:t xml:space="preserve"> file of your visualization of your analysis for your assigned county. Make sure your visualization has a clear legend, that the axes are labeled, and that there is a title indicating the US County that you analyzed.</w:t>
+          <w:rFonts w:ascii="Calibri" w:hAnsi="Calibri" w:cs="Calibri"/>
+          <w:sz w:val="24"/>
+          <w:szCs w:val="24"/>
+        </w:rPr>
+        <w:t xml:space="preserve">In Data Science initiatives and </w:t>
+      </w:r>
+      <w:r>
+        <w:rPr>
+          <w:rFonts w:ascii="Calibri" w:hAnsi="Calibri" w:cs="Calibri"/>
+          <w:sz w:val="24"/>
+          <w:szCs w:val="24"/>
+        </w:rPr>
+        <w:t>human-centered</w:t>
+      </w:r>
+      <w:r>
+        <w:rPr>
+          <w:rFonts w:ascii="Calibri" w:hAnsi="Calibri" w:cs="Calibri"/>
+          <w:sz w:val="24"/>
+          <w:szCs w:val="24"/>
+        </w:rPr>
+        <w:t xml:space="preserve"> design </w:t>
+      </w:r>
+      <w:r>
+        <w:rPr>
+          <w:rFonts w:ascii="Calibri" w:hAnsi="Calibri" w:cs="Calibri"/>
+          <w:sz w:val="24"/>
+          <w:szCs w:val="24"/>
+        </w:rPr>
+        <w:t>tasks</w:t>
+      </w:r>
+      <w:r>
+        <w:rPr>
+          <w:rFonts w:ascii="Calibri" w:hAnsi="Calibri" w:cs="Calibri"/>
+          <w:sz w:val="24"/>
+          <w:szCs w:val="24"/>
+        </w:rPr>
+        <w:t xml:space="preserve">, </w:t>
+      </w:r>
+      <w:r>
+        <w:rPr>
+          <w:rFonts w:ascii="Calibri" w:hAnsi="Calibri" w:cs="Calibri"/>
+          <w:sz w:val="24"/>
+          <w:szCs w:val="24"/>
+        </w:rPr>
+        <w:t xml:space="preserve">the </w:t>
+      </w:r>
+      <w:r>
+        <w:rPr>
+          <w:rFonts w:ascii="Calibri" w:hAnsi="Calibri" w:cs="Calibri"/>
+          <w:sz w:val="24"/>
+          <w:szCs w:val="24"/>
+        </w:rPr>
+        <w:t xml:space="preserve">collaborative model is beneficial as it plays a </w:t>
+      </w:r>
+      <w:r>
+        <w:rPr>
+          <w:rFonts w:ascii="Calibri" w:hAnsi="Calibri" w:cs="Calibri"/>
+          <w:sz w:val="24"/>
+          <w:szCs w:val="24"/>
+        </w:rPr>
+        <w:t>crucial</w:t>
+      </w:r>
+      <w:r>
+        <w:rPr>
+          <w:rFonts w:ascii="Calibri" w:hAnsi="Calibri" w:cs="Calibri"/>
+          <w:sz w:val="24"/>
+          <w:szCs w:val="24"/>
+        </w:rPr>
+        <w:t xml:space="preserve"> role in providing </w:t>
+      </w:r>
+      <w:r>
+        <w:rPr>
+          <w:rFonts w:ascii="Calibri" w:hAnsi="Calibri" w:cs="Calibri"/>
+          <w:sz w:val="24"/>
+          <w:szCs w:val="24"/>
+        </w:rPr>
+        <w:t xml:space="preserve">diverse and </w:t>
+      </w:r>
+      <w:r>
+        <w:rPr>
+          <w:rFonts w:ascii="Calibri" w:hAnsi="Calibri" w:cs="Calibri"/>
+          <w:sz w:val="24"/>
+          <w:szCs w:val="24"/>
+        </w:rPr>
+        <w:t xml:space="preserve">continuous feedback </w:t>
+      </w:r>
+      <w:r>
+        <w:rPr>
+          <w:rFonts w:ascii="Calibri" w:hAnsi="Calibri" w:cs="Calibri"/>
+          <w:sz w:val="24"/>
+          <w:szCs w:val="24"/>
+        </w:rPr>
+        <w:t>to improve</w:t>
+      </w:r>
+      <w:r>
+        <w:rPr>
+          <w:rFonts w:ascii="Calibri" w:hAnsi="Calibri" w:cs="Calibri"/>
+          <w:sz w:val="24"/>
+          <w:szCs w:val="24"/>
+        </w:rPr>
+        <w:t xml:space="preserve"> the overall design.</w:t>
+      </w:r>
+      <w:r>
+        <w:rPr>
+          <w:rFonts w:ascii="Calibri" w:hAnsi="Calibri" w:cs="Calibri"/>
+          <w:sz w:val="24"/>
+          <w:szCs w:val="24"/>
+        </w:rPr>
+        <w:t xml:space="preserve"> </w:t>
+      </w:r>
+      <w:r>
+        <w:rPr>
+          <w:rFonts w:ascii="Calibri" w:hAnsi="Calibri" w:cs="Calibri"/>
+          <w:sz w:val="24"/>
+          <w:szCs w:val="24"/>
+        </w:rPr>
+        <w:t>Especially for this task, given the anonymity in the virus dynamics and limited knowledge about the nuances in the study, it is</w:t>
+      </w:r>
+      <w:r>
+        <w:rPr>
+          <w:rFonts w:ascii="Calibri" w:hAnsi="Calibri" w:cs="Calibri"/>
+          <w:sz w:val="24"/>
+          <w:szCs w:val="24"/>
+        </w:rPr>
+        <w:t xml:space="preserve"> critical to </w:t>
+      </w:r>
+      <w:r>
+        <w:rPr>
+          <w:rFonts w:ascii="Calibri" w:hAnsi="Calibri" w:cs="Calibri"/>
+          <w:sz w:val="24"/>
+          <w:szCs w:val="24"/>
+        </w:rPr>
+        <w:t>give and take</w:t>
+      </w:r>
+      <w:r>
+        <w:rPr>
+          <w:rFonts w:ascii="Calibri" w:hAnsi="Calibri" w:cs="Calibri"/>
+          <w:sz w:val="24"/>
+          <w:szCs w:val="24"/>
+        </w:rPr>
+        <w:t xml:space="preserve"> input</w:t>
+      </w:r>
+      <w:r>
+        <w:rPr>
+          <w:rFonts w:ascii="Calibri" w:hAnsi="Calibri" w:cs="Calibri"/>
+          <w:sz w:val="24"/>
+          <w:szCs w:val="24"/>
+        </w:rPr>
+        <w:t>s</w:t>
+      </w:r>
+      <w:r>
+        <w:rPr>
+          <w:rFonts w:ascii="Calibri" w:hAnsi="Calibri" w:cs="Calibri"/>
+          <w:sz w:val="24"/>
+          <w:szCs w:val="24"/>
+        </w:rPr>
+        <w:t xml:space="preserve"> </w:t>
+      </w:r>
+      <w:r>
+        <w:rPr>
+          <w:rFonts w:ascii="Calibri" w:hAnsi="Calibri" w:cs="Calibri"/>
+          <w:sz w:val="24"/>
+          <w:szCs w:val="24"/>
+        </w:rPr>
+        <w:t>in a collaborative cohort setting</w:t>
+      </w:r>
+      <w:r>
+        <w:rPr>
+          <w:rFonts w:ascii="Calibri" w:hAnsi="Calibri" w:cs="Calibri"/>
+          <w:sz w:val="24"/>
+          <w:szCs w:val="24"/>
+        </w:rPr>
+        <w:t>.</w:t>
+      </w:r>
+      <w:r>
+        <w:rPr>
+          <w:rFonts w:ascii="Calibri" w:hAnsi="Calibri" w:cs="Calibri"/>
+          <w:sz w:val="24"/>
+          <w:szCs w:val="24"/>
+        </w:rPr>
+        <w:t xml:space="preserve"> </w:t>
+      </w:r>
+      <w:r>
+        <w:rPr>
+          <w:rFonts w:ascii="Calibri" w:hAnsi="Calibri" w:cs="Calibri"/>
+          <w:sz w:val="24"/>
+          <w:szCs w:val="24"/>
+        </w:rPr>
+        <w:t xml:space="preserve">Discussing multiple concept designs, </w:t>
+      </w:r>
+      <w:r>
+        <w:rPr>
+          <w:rFonts w:ascii="Calibri" w:hAnsi="Calibri" w:cs="Calibri"/>
+          <w:sz w:val="24"/>
+          <w:szCs w:val="24"/>
+        </w:rPr>
+        <w:t>approaches,</w:t>
+      </w:r>
+      <w:r>
+        <w:rPr>
+          <w:rFonts w:ascii="Calibri" w:hAnsi="Calibri" w:cs="Calibri"/>
+          <w:sz w:val="24"/>
+          <w:szCs w:val="24"/>
+        </w:rPr>
+        <w:t xml:space="preserve"> and implementations to obtain a robust </w:t>
+      </w:r>
+      <w:r>
+        <w:rPr>
+          <w:rFonts w:ascii="Calibri" w:hAnsi="Calibri" w:cs="Calibri"/>
+          <w:sz w:val="24"/>
+          <w:szCs w:val="24"/>
+        </w:rPr>
+        <w:t xml:space="preserve">solution and </w:t>
+      </w:r>
+      <w:r>
+        <w:rPr>
+          <w:rFonts w:ascii="Calibri" w:hAnsi="Calibri" w:cs="Calibri"/>
+          <w:sz w:val="24"/>
+          <w:szCs w:val="24"/>
+        </w:rPr>
+        <w:t>trying out</w:t>
+      </w:r>
+      <w:r>
+        <w:rPr>
+          <w:rFonts w:ascii="Calibri" w:hAnsi="Calibri" w:cs="Calibri"/>
+          <w:sz w:val="24"/>
+          <w:szCs w:val="24"/>
+        </w:rPr>
+        <w:t xml:space="preserve"> multiple </w:t>
+      </w:r>
+      <w:r>
+        <w:rPr>
+          <w:rFonts w:ascii="Calibri" w:hAnsi="Calibri" w:cs="Calibri"/>
+          <w:sz w:val="24"/>
+          <w:szCs w:val="24"/>
+        </w:rPr>
+        <w:t>algorithms and metrics</w:t>
+      </w:r>
+      <w:r>
+        <w:rPr>
+          <w:rFonts w:ascii="Calibri" w:hAnsi="Calibri" w:cs="Calibri"/>
+          <w:sz w:val="24"/>
+          <w:szCs w:val="24"/>
+        </w:rPr>
+        <w:t xml:space="preserve"> were all </w:t>
+      </w:r>
+      <w:r>
+        <w:rPr>
+          <w:rFonts w:ascii="Calibri" w:hAnsi="Calibri" w:cs="Calibri"/>
+          <w:sz w:val="24"/>
+          <w:szCs w:val="24"/>
+        </w:rPr>
+        <w:t>highly beneficial</w:t>
+      </w:r>
+      <w:r>
+        <w:rPr>
+          <w:rFonts w:ascii="Calibri" w:hAnsi="Calibri" w:cs="Calibri"/>
+          <w:sz w:val="24"/>
+          <w:szCs w:val="24"/>
+        </w:rPr>
+        <w:t xml:space="preserve"> in </w:t>
+      </w:r>
+      <w:r>
+        <w:rPr>
+          <w:rFonts w:ascii="Calibri" w:hAnsi="Calibri" w:cs="Calibri"/>
+          <w:sz w:val="24"/>
+          <w:szCs w:val="24"/>
+        </w:rPr>
+        <w:t>performing the detailed analysis and obtaining the final visualization</w:t>
+      </w:r>
+      <w:r>
+        <w:rPr>
+          <w:rFonts w:ascii="Calibri" w:hAnsi="Calibri" w:cs="Calibri"/>
+          <w:sz w:val="24"/>
+          <w:szCs w:val="24"/>
+        </w:rPr>
+        <w:t>.</w:t>
       </w:r>
     </w:p>
     <w:p>
       <w:pPr>
-        <w:numPr>
-          <w:ilvl w:val="0"/>
-          <w:numId w:val="1"/>
-        </w:numPr>
-        <w:shd w:val="clear" w:color="auto" w:fill="FFFFFF"/>
-        <w:spacing w:before="100" w:beforeAutospacing="1" w:after="100" w:afterAutospacing="1" w:line="240" w:lineRule="auto"/>
-        <w:ind w:left="375"/>
-        <w:rPr>
-          <w:rFonts w:ascii="Helvetica" w:eastAsia="Times New Roman" w:hAnsi="Helvetica" w:cs="Times New Roman"/>
-          <w:color w:val="2D3B45"/>
+        <w:ind w:left="-5" w:right="-12"/>
+        <w:jc w:val="both"/>
+        <w:rPr>
+          <w:rFonts w:ascii="Calibri" w:hAnsi="Calibri" w:cs="Calibri"/>
           <w:sz w:val="24"/>
           <w:szCs w:val="24"/>
         </w:rPr>
       </w:pPr>
       <w:r>
         <w:rPr>
-          <w:rFonts w:ascii="Helvetica" w:eastAsia="Times New Roman" w:hAnsi="Helvetica" w:cs="Times New Roman"/>
-          <w:color w:val="2D3B45"/>
-          <w:sz w:val="24"/>
-          <w:szCs w:val="24"/>
-        </w:rPr>
-        <w:t>Submit an explanation of your visualization</w:t>
+          <w:rFonts w:ascii="Calibri" w:hAnsi="Calibri" w:cs="Calibri"/>
+          <w:sz w:val="24"/>
+          <w:szCs w:val="24"/>
+        </w:rPr>
+        <w:t>Talking about the learnings from the assignment, the first key takeaway is that the data collected and used for any analysis needs to be cleaned thoroughly.</w:t>
+      </w:r>
+      <w:r>
+        <w:rPr>
+          <w:rFonts w:ascii="Calibri" w:hAnsi="Calibri" w:cs="Calibri"/>
+          <w:sz w:val="24"/>
+          <w:szCs w:val="24"/>
+        </w:rPr>
+        <w:t xml:space="preserve"> </w:t>
+      </w:r>
+      <w:r>
+        <w:rPr>
+          <w:rFonts w:ascii="Calibri" w:hAnsi="Calibri" w:cs="Calibri"/>
+          <w:sz w:val="24"/>
+          <w:szCs w:val="24"/>
+        </w:rPr>
+        <w:t>Due to collaboration</w:t>
+      </w:r>
+      <w:r>
+        <w:rPr>
+          <w:rFonts w:ascii="Calibri" w:hAnsi="Calibri" w:cs="Calibri"/>
+          <w:sz w:val="24"/>
+          <w:szCs w:val="24"/>
+        </w:rPr>
+        <w:t>, I was able to know the downside impacts of these data gaps/outliers</w:t>
+      </w:r>
+      <w:r>
+        <w:rPr>
+          <w:rFonts w:ascii="Calibri" w:hAnsi="Calibri" w:cs="Calibri"/>
+          <w:sz w:val="24"/>
+          <w:szCs w:val="24"/>
+        </w:rPr>
+        <w:t>,</w:t>
+      </w:r>
+      <w:r>
+        <w:rPr>
+          <w:rFonts w:ascii="Calibri" w:hAnsi="Calibri" w:cs="Calibri"/>
+          <w:sz w:val="24"/>
+          <w:szCs w:val="24"/>
+        </w:rPr>
+        <w:t xml:space="preserve"> and I was able to remove them from my county data</w:t>
+      </w:r>
+      <w:r>
+        <w:rPr>
+          <w:rFonts w:ascii="Calibri" w:hAnsi="Calibri" w:cs="Calibri"/>
+          <w:sz w:val="24"/>
+          <w:szCs w:val="24"/>
+        </w:rPr>
+        <w:t>,</w:t>
+      </w:r>
+      <w:r>
+        <w:rPr>
+          <w:rFonts w:ascii="Calibri" w:hAnsi="Calibri" w:cs="Calibri"/>
+          <w:sz w:val="24"/>
+          <w:szCs w:val="24"/>
+        </w:rPr>
+        <w:t xml:space="preserve"> where deaths are reported negative for </w:t>
+      </w:r>
+      <w:r>
+        <w:rPr>
+          <w:rFonts w:ascii="Calibri" w:hAnsi="Calibri" w:cs="Calibri"/>
+          <w:sz w:val="24"/>
+          <w:szCs w:val="24"/>
+        </w:rPr>
+        <w:t xml:space="preserve">a </w:t>
+      </w:r>
+      <w:r>
+        <w:rPr>
+          <w:rFonts w:ascii="Calibri" w:hAnsi="Calibri" w:cs="Calibri"/>
+          <w:sz w:val="24"/>
+          <w:szCs w:val="24"/>
+        </w:rPr>
+        <w:t>few days</w:t>
+      </w:r>
+      <w:r>
+        <w:rPr>
+          <w:rFonts w:ascii="Calibri" w:hAnsi="Calibri" w:cs="Calibri"/>
+          <w:sz w:val="24"/>
+          <w:szCs w:val="24"/>
+        </w:rPr>
+        <w:t>,</w:t>
+      </w:r>
+      <w:r>
+        <w:rPr>
+          <w:rFonts w:ascii="Calibri" w:hAnsi="Calibri" w:cs="Calibri"/>
+          <w:sz w:val="24"/>
+          <w:szCs w:val="24"/>
+        </w:rPr>
+        <w:t xml:space="preserve"> and cases are undercounted during the weekends</w:t>
+      </w:r>
+      <w:r>
+        <w:rPr>
+          <w:rFonts w:ascii="Calibri" w:hAnsi="Calibri" w:cs="Calibri"/>
+          <w:sz w:val="24"/>
+          <w:szCs w:val="24"/>
+        </w:rPr>
+        <w:t>.</w:t>
+      </w:r>
+      <w:r>
+        <w:rPr>
+          <w:rFonts w:ascii="Calibri" w:hAnsi="Calibri" w:cs="Calibri"/>
+          <w:sz w:val="24"/>
+          <w:szCs w:val="24"/>
+        </w:rPr>
+        <w:t xml:space="preserve"> </w:t>
+      </w:r>
+      <w:r>
+        <w:rPr>
+          <w:rFonts w:ascii="Calibri" w:hAnsi="Calibri" w:cs="Calibri"/>
+          <w:sz w:val="24"/>
+          <w:szCs w:val="24"/>
+        </w:rPr>
+        <w:t xml:space="preserve">As </w:t>
+      </w:r>
+      <w:r>
+        <w:rPr>
+          <w:rFonts w:ascii="Calibri" w:hAnsi="Calibri" w:cs="Calibri"/>
+          <w:sz w:val="24"/>
+          <w:szCs w:val="24"/>
+        </w:rPr>
+        <w:t xml:space="preserve">the </w:t>
+      </w:r>
+      <w:r>
+        <w:rPr>
+          <w:rFonts w:ascii="Calibri" w:hAnsi="Calibri" w:cs="Calibri"/>
+          <w:sz w:val="24"/>
+          <w:szCs w:val="24"/>
+        </w:rPr>
+        <w:t xml:space="preserve">professor mentioned in </w:t>
+      </w:r>
+      <w:r>
+        <w:rPr>
+          <w:rFonts w:ascii="Calibri" w:hAnsi="Calibri" w:cs="Calibri"/>
+          <w:sz w:val="24"/>
+          <w:szCs w:val="24"/>
+        </w:rPr>
+        <w:t xml:space="preserve">the </w:t>
+      </w:r>
+      <w:r>
+        <w:rPr>
+          <w:rFonts w:ascii="Calibri" w:hAnsi="Calibri" w:cs="Calibri"/>
+          <w:sz w:val="24"/>
+          <w:szCs w:val="24"/>
+        </w:rPr>
+        <w:t xml:space="preserve">week </w:t>
+      </w:r>
+      <w:r>
+        <w:rPr>
+          <w:rFonts w:ascii="Calibri" w:hAnsi="Calibri" w:cs="Calibri"/>
+          <w:sz w:val="24"/>
+          <w:szCs w:val="24"/>
+        </w:rPr>
+        <w:t>five</w:t>
+      </w:r>
+      <w:r>
+        <w:rPr>
+          <w:rFonts w:ascii="Calibri" w:hAnsi="Calibri" w:cs="Calibri"/>
+          <w:sz w:val="24"/>
+          <w:szCs w:val="24"/>
+        </w:rPr>
+        <w:t xml:space="preserve"> lecture, there can be side effects of datafication where few nuances can be overlooked because of the scope/considerations made while collecting the data.</w:t>
+      </w:r>
+      <w:r>
+        <w:rPr>
+          <w:rFonts w:ascii="Calibri" w:hAnsi="Calibri" w:cs="Calibri"/>
+          <w:sz w:val="24"/>
+          <w:szCs w:val="24"/>
+        </w:rPr>
+        <w:t xml:space="preserve"> </w:t>
+      </w:r>
+      <w:r>
+        <w:rPr>
+          <w:rFonts w:ascii="Calibri" w:hAnsi="Calibri" w:cs="Calibri"/>
+          <w:sz w:val="24"/>
+          <w:szCs w:val="24"/>
+        </w:rPr>
+        <w:t xml:space="preserve">Given the data is time series, I cleaned the data by smoothening the outliers on </w:t>
+      </w:r>
+      <w:r>
+        <w:rPr>
+          <w:rFonts w:ascii="Calibri" w:hAnsi="Calibri" w:cs="Calibri"/>
+          <w:sz w:val="24"/>
+          <w:szCs w:val="24"/>
+        </w:rPr>
+        <w:t xml:space="preserve">a </w:t>
+      </w:r>
+      <w:r>
+        <w:rPr>
+          <w:rFonts w:ascii="Calibri" w:hAnsi="Calibri" w:cs="Calibri"/>
+          <w:sz w:val="24"/>
+          <w:szCs w:val="24"/>
+        </w:rPr>
+        <w:t>few dates using moving averages.</w:t>
       </w:r>
     </w:p>
     <w:p>
       <w:pPr>
-        <w:numPr>
-          <w:ilvl w:val="0"/>
-          <w:numId w:val="1"/>
-        </w:numPr>
-        <w:shd w:val="clear" w:color="auto" w:fill="FFFFFF"/>
-        <w:spacing w:before="100" w:beforeAutospacing="1" w:after="100" w:afterAutospacing="1" w:line="240" w:lineRule="auto"/>
-        <w:ind w:left="375"/>
-        <w:rPr>
-          <w:rFonts w:ascii="Helvetica" w:eastAsia="Times New Roman" w:hAnsi="Helvetica" w:cs="Times New Roman"/>
-          <w:color w:val="2D3B45"/>
+        <w:ind w:left="-5" w:right="-12"/>
+        <w:jc w:val="both"/>
+        <w:rPr>
+          <w:rFonts w:ascii="Calibri" w:hAnsi="Calibri" w:cs="Calibri"/>
           <w:sz w:val="24"/>
           <w:szCs w:val="24"/>
         </w:rPr>
       </w:pPr>
       <w:r>
         <w:rPr>
-          <w:rFonts w:ascii="Helvetica" w:eastAsia="Times New Roman" w:hAnsi="Helvetica" w:cs="Times New Roman"/>
-          <w:color w:val="2D3B45"/>
-          <w:sz w:val="24"/>
-          <w:szCs w:val="24"/>
-        </w:rPr>
-        <w:t>Submit a reflection statement on what you got out of the collaborative assignment</w:t>
+          <w:rFonts w:ascii="Calibri" w:hAnsi="Calibri" w:cs="Calibri"/>
+          <w:sz w:val="24"/>
+          <w:szCs w:val="24"/>
+        </w:rPr>
+        <w:t xml:space="preserve">Another key learning is </w:t>
+      </w:r>
+      <w:r>
+        <w:rPr>
+          <w:rFonts w:ascii="Calibri" w:hAnsi="Calibri" w:cs="Calibri"/>
+          <w:sz w:val="24"/>
+          <w:szCs w:val="24"/>
+        </w:rPr>
+        <w:t>that</w:t>
+      </w:r>
+      <w:r>
+        <w:rPr>
+          <w:rFonts w:ascii="Calibri" w:hAnsi="Calibri" w:cs="Calibri"/>
+          <w:sz w:val="24"/>
+          <w:szCs w:val="24"/>
+        </w:rPr>
+        <w:t xml:space="preserve"> </w:t>
+      </w:r>
+      <w:r>
+        <w:rPr>
+          <w:rFonts w:ascii="Calibri" w:hAnsi="Calibri" w:cs="Calibri"/>
+          <w:sz w:val="24"/>
+          <w:szCs w:val="24"/>
+        </w:rPr>
+        <w:t>the data we use is not always complete</w:t>
+      </w:r>
+      <w:r>
+        <w:rPr>
+          <w:rFonts w:ascii="Calibri" w:hAnsi="Calibri" w:cs="Calibri"/>
+          <w:sz w:val="24"/>
+          <w:szCs w:val="24"/>
+        </w:rPr>
+        <w:t>.</w:t>
+      </w:r>
+      <w:r>
+        <w:rPr>
+          <w:rFonts w:ascii="Calibri" w:hAnsi="Calibri" w:cs="Calibri"/>
+          <w:sz w:val="24"/>
+          <w:szCs w:val="24"/>
+        </w:rPr>
+        <w:t xml:space="preserve"> </w:t>
+      </w:r>
+      <w:r>
+        <w:rPr>
+          <w:rFonts w:ascii="Calibri" w:hAnsi="Calibri" w:cs="Calibri"/>
+          <w:sz w:val="24"/>
+          <w:szCs w:val="24"/>
+        </w:rPr>
+        <w:t xml:space="preserve">We should not </w:t>
+      </w:r>
+      <w:r>
+        <w:rPr>
+          <w:rFonts w:ascii="Calibri" w:hAnsi="Calibri" w:cs="Calibri"/>
+          <w:sz w:val="24"/>
+          <w:szCs w:val="24"/>
+        </w:rPr>
+        <w:t>confuse correlation with causation.</w:t>
+      </w:r>
+      <w:r>
+        <w:rPr>
+          <w:rFonts w:ascii="Calibri" w:hAnsi="Calibri" w:cs="Calibri"/>
+          <w:sz w:val="24"/>
+          <w:szCs w:val="24"/>
+        </w:rPr>
+        <w:t xml:space="preserve"> </w:t>
+      </w:r>
+      <w:r>
+        <w:rPr>
+          <w:rFonts w:ascii="Calibri" w:hAnsi="Calibri" w:cs="Calibri"/>
+          <w:sz w:val="24"/>
+          <w:szCs w:val="24"/>
+        </w:rPr>
+        <w:t xml:space="preserve">Though we concluded from our analysis that </w:t>
+      </w:r>
+      <w:r>
+        <w:rPr>
+          <w:rFonts w:ascii="Calibri" w:hAnsi="Calibri" w:cs="Calibri"/>
+          <w:sz w:val="24"/>
+          <w:szCs w:val="24"/>
+        </w:rPr>
+        <w:t>masking policy impacts</w:t>
+      </w:r>
+      <w:r>
+        <w:rPr>
+          <w:rFonts w:ascii="Calibri" w:hAnsi="Calibri" w:cs="Calibri"/>
+          <w:sz w:val="24"/>
+          <w:szCs w:val="24"/>
+        </w:rPr>
+        <w:t xml:space="preserve"> the infection rate, we can’t attribute the increase or decline solely to one factor (i.e.</w:t>
+      </w:r>
+      <w:r>
+        <w:rPr>
+          <w:rFonts w:ascii="Calibri" w:hAnsi="Calibri" w:cs="Calibri"/>
+          <w:sz w:val="24"/>
+          <w:szCs w:val="24"/>
+        </w:rPr>
+        <w:t>,</w:t>
+      </w:r>
+      <w:r>
+        <w:rPr>
+          <w:rFonts w:ascii="Calibri" w:hAnsi="Calibri" w:cs="Calibri"/>
+          <w:sz w:val="24"/>
+          <w:szCs w:val="24"/>
+        </w:rPr>
+        <w:t xml:space="preserve"> mask mandate).</w:t>
+      </w:r>
+      <w:r>
+        <w:rPr>
+          <w:rFonts w:ascii="Calibri" w:hAnsi="Calibri" w:cs="Calibri"/>
+          <w:sz w:val="24"/>
+          <w:szCs w:val="24"/>
+        </w:rPr>
+        <w:t xml:space="preserve"> </w:t>
+      </w:r>
+      <w:r>
+        <w:rPr>
+          <w:rFonts w:ascii="Calibri" w:hAnsi="Calibri" w:cs="Calibri"/>
+          <w:sz w:val="24"/>
+          <w:szCs w:val="24"/>
+        </w:rPr>
+        <w:t xml:space="preserve">When discussing the change points in the data, we were drawing on the potential reasons for intermittent </w:t>
+      </w:r>
+      <w:r>
+        <w:rPr>
+          <w:rFonts w:ascii="Calibri" w:hAnsi="Calibri" w:cs="Calibri"/>
+          <w:sz w:val="24"/>
+          <w:szCs w:val="24"/>
+        </w:rPr>
+        <w:t>spikes</w:t>
+      </w:r>
+      <w:r>
+        <w:rPr>
+          <w:rFonts w:ascii="Calibri" w:hAnsi="Calibri" w:cs="Calibri"/>
+          <w:sz w:val="24"/>
+          <w:szCs w:val="24"/>
+        </w:rPr>
+        <w:t xml:space="preserve"> in cases though there is a mask mandate</w:t>
+      </w:r>
+      <w:r>
+        <w:rPr>
+          <w:rFonts w:ascii="Calibri" w:hAnsi="Calibri" w:cs="Calibri"/>
+          <w:sz w:val="24"/>
+          <w:szCs w:val="24"/>
+        </w:rPr>
+        <w:t>.</w:t>
+      </w:r>
+      <w:r>
+        <w:rPr>
+          <w:rFonts w:ascii="Calibri" w:hAnsi="Calibri" w:cs="Calibri"/>
+          <w:sz w:val="24"/>
+          <w:szCs w:val="24"/>
+        </w:rPr>
+        <w:t xml:space="preserve"> </w:t>
+      </w:r>
+      <w:r>
+        <w:rPr>
+          <w:rFonts w:ascii="Calibri" w:hAnsi="Calibri" w:cs="Calibri"/>
+          <w:sz w:val="24"/>
+          <w:szCs w:val="24"/>
+        </w:rPr>
+        <w:t>We then</w:t>
+      </w:r>
+      <w:r>
+        <w:rPr>
+          <w:rFonts w:ascii="Calibri" w:hAnsi="Calibri" w:cs="Calibri"/>
+          <w:sz w:val="24"/>
+          <w:szCs w:val="24"/>
+        </w:rPr>
+        <w:t xml:space="preserve"> </w:t>
+      </w:r>
+      <w:r>
+        <w:rPr>
+          <w:rFonts w:ascii="Calibri" w:hAnsi="Calibri" w:cs="Calibri"/>
+          <w:sz w:val="24"/>
+          <w:szCs w:val="24"/>
+        </w:rPr>
+        <w:t>consider</w:t>
+      </w:r>
+      <w:r>
+        <w:rPr>
+          <w:rFonts w:ascii="Calibri" w:hAnsi="Calibri" w:cs="Calibri"/>
+          <w:sz w:val="24"/>
+          <w:szCs w:val="24"/>
+        </w:rPr>
+        <w:t>ed</w:t>
+      </w:r>
+      <w:r>
+        <w:rPr>
+          <w:rFonts w:ascii="Calibri" w:hAnsi="Calibri" w:cs="Calibri"/>
+          <w:sz w:val="24"/>
+          <w:szCs w:val="24"/>
+        </w:rPr>
+        <w:t xml:space="preserve"> hospitalizations, recovery</w:t>
+      </w:r>
+      <w:r>
+        <w:rPr>
+          <w:rFonts w:ascii="Calibri" w:hAnsi="Calibri" w:cs="Calibri"/>
+          <w:sz w:val="24"/>
+          <w:szCs w:val="24"/>
+        </w:rPr>
+        <w:t xml:space="preserve"> periods</w:t>
+      </w:r>
+      <w:r>
+        <w:rPr>
+          <w:rFonts w:ascii="Calibri" w:hAnsi="Calibri" w:cs="Calibri"/>
+          <w:sz w:val="24"/>
+          <w:szCs w:val="24"/>
+        </w:rPr>
+        <w:t xml:space="preserve">, </w:t>
+      </w:r>
+      <w:r>
+        <w:rPr>
+          <w:rFonts w:ascii="Calibri" w:hAnsi="Calibri" w:cs="Calibri"/>
+          <w:sz w:val="24"/>
+          <w:szCs w:val="24"/>
+        </w:rPr>
+        <w:t xml:space="preserve">time for testing and </w:t>
+      </w:r>
+      <w:r>
+        <w:rPr>
+          <w:rFonts w:ascii="Calibri" w:hAnsi="Calibri" w:cs="Calibri"/>
+          <w:sz w:val="24"/>
+          <w:szCs w:val="24"/>
+        </w:rPr>
+        <w:t>vaccinations</w:t>
+      </w:r>
+      <w:r>
+        <w:rPr>
+          <w:rFonts w:ascii="Calibri" w:hAnsi="Calibri" w:cs="Calibri"/>
+          <w:sz w:val="24"/>
+          <w:szCs w:val="24"/>
+        </w:rPr>
+        <w:t>,</w:t>
+      </w:r>
+      <w:r>
+        <w:rPr>
+          <w:rFonts w:ascii="Calibri" w:hAnsi="Calibri" w:cs="Calibri"/>
+          <w:sz w:val="24"/>
+          <w:szCs w:val="24"/>
+        </w:rPr>
+        <w:t xml:space="preserve"> and</w:t>
+      </w:r>
+      <w:r>
+        <w:rPr>
+          <w:rFonts w:ascii="Calibri" w:hAnsi="Calibri" w:cs="Calibri"/>
+          <w:sz w:val="24"/>
+          <w:szCs w:val="24"/>
+        </w:rPr>
+        <w:t xml:space="preserve"> other implicit factors </w:t>
+      </w:r>
+      <w:r>
+        <w:rPr>
+          <w:rFonts w:ascii="Calibri" w:hAnsi="Calibri" w:cs="Calibri"/>
+          <w:sz w:val="24"/>
+          <w:szCs w:val="24"/>
+        </w:rPr>
+        <w:t xml:space="preserve">and how they will play </w:t>
+      </w:r>
+      <w:r>
+        <w:rPr>
+          <w:rFonts w:ascii="Calibri" w:hAnsi="Calibri" w:cs="Calibri"/>
+          <w:sz w:val="24"/>
+          <w:szCs w:val="24"/>
+        </w:rPr>
+        <w:t>critical</w:t>
+      </w:r>
+      <w:r>
+        <w:rPr>
+          <w:rFonts w:ascii="Calibri" w:hAnsi="Calibri" w:cs="Calibri"/>
+          <w:sz w:val="24"/>
+          <w:szCs w:val="24"/>
+        </w:rPr>
+        <w:t xml:space="preserve"> </w:t>
+      </w:r>
+      <w:r>
+        <w:rPr>
+          <w:rFonts w:ascii="Calibri" w:hAnsi="Calibri" w:cs="Calibri"/>
+          <w:sz w:val="24"/>
+          <w:szCs w:val="24"/>
+        </w:rPr>
+        <w:t>roles</w:t>
+      </w:r>
+      <w:r>
+        <w:rPr>
+          <w:rFonts w:ascii="Calibri" w:hAnsi="Calibri" w:cs="Calibri"/>
+          <w:sz w:val="24"/>
+          <w:szCs w:val="24"/>
+        </w:rPr>
+        <w:t xml:space="preserve"> in the </w:t>
+      </w:r>
+      <w:r>
+        <w:rPr>
+          <w:rFonts w:ascii="Calibri" w:hAnsi="Calibri" w:cs="Calibri"/>
+          <w:sz w:val="24"/>
+          <w:szCs w:val="24"/>
+        </w:rPr>
+        <w:t>modeling process.</w:t>
       </w:r>
     </w:p>
     <w:p>
-      <w:bookmarkStart w:id="0" w:name="_GoBack"/>
-      <w:bookmarkEnd w:id="0"/>
+      <w:pPr>
+        <w:ind w:left="-5" w:right="-12"/>
+        <w:jc w:val="both"/>
+        <w:rPr>
+          <w:rFonts w:ascii="Calibri" w:hAnsi="Calibri" w:cs="Calibri"/>
+          <w:sz w:val="24"/>
+          <w:szCs w:val="24"/>
+        </w:rPr>
+      </w:pPr>
+      <w:r>
+        <w:rPr>
+          <w:rFonts w:ascii="Calibri" w:hAnsi="Calibri" w:cs="Calibri"/>
+          <w:b/>
+          <w:bCs/>
+          <w:sz w:val="24"/>
+          <w:szCs w:val="24"/>
+        </w:rPr>
+        <w:t>Impact of vaccination:</w:t>
+      </w:r>
+      <w:r>
+        <w:rPr>
+          <w:rFonts w:ascii="Calibri" w:hAnsi="Calibri" w:cs="Calibri"/>
+          <w:sz w:val="24"/>
+          <w:szCs w:val="24"/>
+        </w:rPr>
+        <w:t xml:space="preserve"> </w:t>
+      </w:r>
+      <w:r>
+        <w:rPr>
+          <w:rFonts w:ascii="Calibri" w:hAnsi="Calibri" w:cs="Calibri"/>
+          <w:sz w:val="24"/>
+          <w:szCs w:val="24"/>
+        </w:rPr>
+        <w:t>Both</w:t>
+      </w:r>
+      <w:r>
+        <w:rPr>
+          <w:rFonts w:ascii="Calibri" w:hAnsi="Calibri" w:cs="Calibri"/>
+          <w:sz w:val="24"/>
+          <w:szCs w:val="24"/>
+        </w:rPr>
+        <w:t xml:space="preserve"> visuals presented in the analysis </w:t>
+      </w:r>
+      <w:r>
+        <w:rPr>
+          <w:rFonts w:ascii="Calibri" w:hAnsi="Calibri" w:cs="Calibri"/>
+          <w:sz w:val="24"/>
+          <w:szCs w:val="24"/>
+        </w:rPr>
+        <w:t>don’t</w:t>
+      </w:r>
+      <w:r>
+        <w:rPr>
+          <w:rFonts w:ascii="Calibri" w:hAnsi="Calibri" w:cs="Calibri"/>
+          <w:sz w:val="24"/>
+          <w:szCs w:val="24"/>
+        </w:rPr>
+        <w:t xml:space="preserve"> consider </w:t>
+      </w:r>
+      <w:r>
+        <w:rPr>
+          <w:rFonts w:ascii="Calibri" w:hAnsi="Calibri" w:cs="Calibri"/>
+          <w:sz w:val="24"/>
+          <w:szCs w:val="24"/>
+        </w:rPr>
+        <w:t xml:space="preserve">the </w:t>
+      </w:r>
+      <w:r>
+        <w:rPr>
+          <w:rFonts w:ascii="Calibri" w:hAnsi="Calibri" w:cs="Calibri"/>
+          <w:sz w:val="24"/>
+          <w:szCs w:val="24"/>
+        </w:rPr>
+        <w:t>vaccination state for calculations.</w:t>
+      </w:r>
+      <w:r>
+        <w:rPr>
+          <w:rFonts w:ascii="Calibri" w:hAnsi="Calibri" w:cs="Calibri"/>
+          <w:sz w:val="24"/>
+          <w:szCs w:val="24"/>
+        </w:rPr>
+        <w:t xml:space="preserve"> To</w:t>
+      </w:r>
+      <w:r>
+        <w:rPr>
+          <w:rFonts w:ascii="Calibri" w:hAnsi="Calibri" w:cs="Calibri"/>
+          <w:sz w:val="24"/>
+          <w:szCs w:val="24"/>
+        </w:rPr>
+        <w:t xml:space="preserve"> simulate the impact of vaccination on the state of the disease, we </w:t>
+      </w:r>
+      <w:r>
+        <w:rPr>
+          <w:rFonts w:ascii="Calibri" w:hAnsi="Calibri" w:cs="Calibri"/>
+          <w:sz w:val="24"/>
+          <w:szCs w:val="24"/>
+        </w:rPr>
+        <w:t xml:space="preserve">came to know that we </w:t>
+      </w:r>
+      <w:r>
+        <w:rPr>
+          <w:rFonts w:ascii="Calibri" w:hAnsi="Calibri" w:cs="Calibri"/>
+          <w:sz w:val="24"/>
+          <w:szCs w:val="24"/>
+        </w:rPr>
+        <w:t xml:space="preserve">can </w:t>
+      </w:r>
+      <w:r>
+        <w:rPr>
+          <w:rFonts w:ascii="Calibri" w:hAnsi="Calibri" w:cs="Calibri"/>
+          <w:sz w:val="24"/>
+          <w:szCs w:val="24"/>
+        </w:rPr>
+        <w:t>leverage</w:t>
+      </w:r>
+      <w:r>
+        <w:rPr>
+          <w:rFonts w:ascii="Calibri" w:hAnsi="Calibri" w:cs="Calibri"/>
+          <w:sz w:val="24"/>
+          <w:szCs w:val="24"/>
+        </w:rPr>
+        <w:t xml:space="preserve"> the SIRV model with a valid vaccination rate </w:t>
+      </w:r>
+      <w:r>
+        <w:rPr>
+          <w:rFonts w:ascii="Calibri" w:hAnsi="Calibri" w:cs="Calibri"/>
+          <w:sz w:val="24"/>
+          <w:szCs w:val="24"/>
+        </w:rPr>
+        <w:t>(</w:t>
+      </w:r>
+      <w:r>
+        <w:rPr>
+          <w:rFonts w:ascii="Calibri" w:hAnsi="Calibri" w:cs="Calibri"/>
+          <w:sz w:val="24"/>
+          <w:szCs w:val="24"/>
+        </w:rPr>
+        <w:t>p</w:t>
+      </w:r>
+      <w:r>
+        <w:rPr>
+          <w:rFonts w:ascii="Calibri" w:hAnsi="Calibri" w:cs="Calibri"/>
+          <w:sz w:val="24"/>
+          <w:szCs w:val="24"/>
+        </w:rPr>
+        <w:t>)</w:t>
+      </w:r>
+      <w:r>
+        <w:rPr>
+          <w:rFonts w:ascii="Calibri" w:hAnsi="Calibri" w:cs="Calibri"/>
+          <w:sz w:val="24"/>
+          <w:szCs w:val="24"/>
+        </w:rPr>
+        <w:t xml:space="preserve"> and </w:t>
+      </w:r>
+      <w:r>
+        <w:rPr>
+          <w:rFonts w:ascii="Calibri" w:hAnsi="Calibri" w:cs="Calibri"/>
+          <w:sz w:val="24"/>
+          <w:szCs w:val="24"/>
+        </w:rPr>
+        <w:t>reinfection</w:t>
+      </w:r>
+      <w:r>
+        <w:rPr>
+          <w:rFonts w:ascii="Calibri" w:hAnsi="Calibri" w:cs="Calibri"/>
+          <w:sz w:val="24"/>
+          <w:szCs w:val="24"/>
+        </w:rPr>
+        <w:t xml:space="preserve"> rate </w:t>
+      </w:r>
+      <w:r>
+        <w:rPr>
+          <w:rFonts w:ascii="Calibri" w:hAnsi="Calibri" w:cs="Calibri"/>
+          <w:sz w:val="24"/>
+          <w:szCs w:val="24"/>
+        </w:rPr>
+        <w:t>(</w:t>
+      </w:r>
+      <w:r>
+        <w:rPr>
+          <w:rFonts w:ascii="Calibri" w:hAnsi="Calibri" w:cs="Calibri"/>
+          <w:sz w:val="24"/>
+          <w:szCs w:val="24"/>
+        </w:rPr>
+        <w:t>alpha</w:t>
+      </w:r>
+      <w:r>
+        <w:rPr>
+          <w:rFonts w:ascii="Calibri" w:hAnsi="Calibri" w:cs="Calibri"/>
+          <w:sz w:val="24"/>
+          <w:szCs w:val="24"/>
+        </w:rPr>
+        <w:t>)</w:t>
+      </w:r>
+      <w:r>
+        <w:rPr>
+          <w:rFonts w:ascii="Calibri" w:hAnsi="Calibri" w:cs="Calibri"/>
+          <w:sz w:val="24"/>
+          <w:szCs w:val="24"/>
+        </w:rPr>
+        <w:t>.</w:t>
+      </w:r>
+      <w:r>
+        <w:rPr>
+          <w:rFonts w:ascii="Calibri" w:hAnsi="Calibri" w:cs="Calibri"/>
+          <w:sz w:val="24"/>
+          <w:szCs w:val="24"/>
+        </w:rPr>
+        <w:t xml:space="preserve"> </w:t>
+      </w:r>
+      <w:r>
+        <w:rPr>
+          <w:rFonts w:ascii="Calibri" w:hAnsi="Calibri" w:cs="Calibri"/>
+          <w:sz w:val="24"/>
+          <w:szCs w:val="24"/>
+        </w:rPr>
+        <w:t>This slightly changes the calculations of infection rates, but the story doesn’t change much</w:t>
+      </w:r>
+      <w:r>
+        <w:rPr>
+          <w:rFonts w:ascii="Calibri" w:hAnsi="Calibri" w:cs="Calibri"/>
+          <w:sz w:val="24"/>
+          <w:szCs w:val="24"/>
+        </w:rPr>
+        <w:t>.</w:t>
+      </w:r>
+    </w:p>
+    <w:p>
+      <w:pPr>
+        <w:ind w:left="-5" w:right="-12"/>
+        <w:jc w:val="both"/>
+        <w:rPr>
+          <w:rFonts w:ascii="Calibri" w:hAnsi="Calibri" w:cs="Calibri"/>
+          <w:sz w:val="24"/>
+          <w:szCs w:val="24"/>
+        </w:rPr>
+      </w:pPr>
+      <w:r>
+        <w:rPr>
+          <w:rFonts w:ascii="Calibri" w:hAnsi="Calibri" w:cs="Calibri"/>
+          <w:sz w:val="24"/>
+          <w:szCs w:val="24"/>
+        </w:rPr>
+        <w:t>Also, while discussing, we all agreed that the impact is not always imminent.</w:t>
+      </w:r>
+      <w:r>
+        <w:rPr>
+          <w:rFonts w:ascii="Calibri" w:hAnsi="Calibri" w:cs="Calibri"/>
+          <w:sz w:val="24"/>
+          <w:szCs w:val="24"/>
+        </w:rPr>
+        <w:t xml:space="preserve"> </w:t>
+      </w:r>
+      <w:r>
+        <w:rPr>
+          <w:rFonts w:ascii="Calibri" w:hAnsi="Calibri" w:cs="Calibri"/>
+          <w:sz w:val="24"/>
+          <w:szCs w:val="24"/>
+        </w:rPr>
+        <w:t xml:space="preserve">The change can be seen in the data after </w:t>
+      </w:r>
+      <w:r>
+        <w:rPr>
+          <w:rFonts w:ascii="Calibri" w:hAnsi="Calibri" w:cs="Calibri"/>
+          <w:sz w:val="24"/>
+          <w:szCs w:val="24"/>
+        </w:rPr>
+        <w:t xml:space="preserve">a </w:t>
+      </w:r>
+      <w:r>
+        <w:rPr>
+          <w:rFonts w:ascii="Calibri" w:hAnsi="Calibri" w:cs="Calibri"/>
+          <w:sz w:val="24"/>
+          <w:szCs w:val="24"/>
+        </w:rPr>
+        <w:t>few time intervals, and we tried to understand how it is different for other counties with stringent/no masking policies.</w:t>
+      </w:r>
+      <w:r>
+        <w:rPr>
+          <w:rFonts w:ascii="Calibri" w:hAnsi="Calibri" w:cs="Calibri"/>
+          <w:sz w:val="24"/>
+          <w:szCs w:val="24"/>
+        </w:rPr>
+        <w:t xml:space="preserve"> </w:t>
+      </w:r>
+      <w:r>
+        <w:rPr>
+          <w:rFonts w:ascii="Calibri" w:hAnsi="Calibri" w:cs="Calibri"/>
+          <w:sz w:val="24"/>
+          <w:szCs w:val="24"/>
+        </w:rPr>
+        <w:t>O</w:t>
+      </w:r>
+      <w:r>
+        <w:rPr>
+          <w:rFonts w:ascii="Calibri" w:hAnsi="Calibri" w:cs="Calibri"/>
+          <w:sz w:val="24"/>
+          <w:szCs w:val="24"/>
+        </w:rPr>
+        <w:t xml:space="preserve">ne interesting finding is that </w:t>
+      </w:r>
+      <w:r>
+        <w:rPr>
+          <w:rFonts w:ascii="Calibri" w:hAnsi="Calibri" w:cs="Calibri"/>
+          <w:sz w:val="24"/>
+          <w:szCs w:val="24"/>
+        </w:rPr>
+        <w:t xml:space="preserve">though </w:t>
+      </w:r>
+      <w:r>
+        <w:rPr>
+          <w:rFonts w:ascii="Calibri" w:hAnsi="Calibri" w:cs="Calibri"/>
+          <w:sz w:val="24"/>
+          <w:szCs w:val="24"/>
+        </w:rPr>
+        <w:t>most counties had</w:t>
+      </w:r>
+      <w:r>
+        <w:rPr>
+          <w:rFonts w:ascii="Calibri" w:hAnsi="Calibri" w:cs="Calibri"/>
+          <w:sz w:val="24"/>
+          <w:szCs w:val="24"/>
+        </w:rPr>
+        <w:t xml:space="preserve"> </w:t>
+      </w:r>
+      <w:r>
+        <w:rPr>
+          <w:rFonts w:ascii="Calibri" w:hAnsi="Calibri" w:cs="Calibri"/>
+          <w:sz w:val="24"/>
+          <w:szCs w:val="24"/>
+        </w:rPr>
+        <w:t xml:space="preserve">a </w:t>
+      </w:r>
+      <w:r>
+        <w:rPr>
+          <w:rFonts w:ascii="Calibri" w:hAnsi="Calibri" w:cs="Calibri"/>
+          <w:sz w:val="24"/>
+          <w:szCs w:val="24"/>
+        </w:rPr>
+        <w:t>masking mandate during the December 2020</w:t>
+      </w:r>
+      <w:r>
+        <w:rPr>
+          <w:rFonts w:ascii="Calibri" w:hAnsi="Calibri" w:cs="Calibri"/>
+          <w:sz w:val="24"/>
+          <w:szCs w:val="24"/>
+        </w:rPr>
+        <w:t>,</w:t>
+      </w:r>
+      <w:r>
+        <w:rPr>
+          <w:rFonts w:ascii="Calibri" w:hAnsi="Calibri" w:cs="Calibri"/>
+          <w:sz w:val="24"/>
+          <w:szCs w:val="24"/>
+        </w:rPr>
+        <w:t xml:space="preserve"> and </w:t>
+      </w:r>
+      <w:r>
+        <w:rPr>
+          <w:rFonts w:ascii="Calibri" w:hAnsi="Calibri" w:cs="Calibri"/>
+          <w:sz w:val="24"/>
+          <w:szCs w:val="24"/>
+        </w:rPr>
+        <w:t xml:space="preserve">the </w:t>
+      </w:r>
+      <w:r>
+        <w:rPr>
+          <w:rFonts w:ascii="Calibri" w:hAnsi="Calibri" w:cs="Calibri"/>
+          <w:sz w:val="24"/>
+          <w:szCs w:val="24"/>
+        </w:rPr>
+        <w:t>initial phase of vaccination was started</w:t>
+      </w:r>
+      <w:r>
+        <w:rPr>
+          <w:rFonts w:ascii="Calibri" w:hAnsi="Calibri" w:cs="Calibri"/>
+          <w:sz w:val="24"/>
+          <w:szCs w:val="24"/>
+        </w:rPr>
+        <w:t>; there</w:t>
+      </w:r>
+      <w:r>
+        <w:rPr>
+          <w:rFonts w:ascii="Calibri" w:hAnsi="Calibri" w:cs="Calibri"/>
+          <w:sz w:val="24"/>
+          <w:szCs w:val="24"/>
+        </w:rPr>
+        <w:t xml:space="preserve"> was an </w:t>
+      </w:r>
+      <w:r>
+        <w:rPr>
+          <w:rFonts w:ascii="Calibri" w:hAnsi="Calibri" w:cs="Calibri"/>
+          <w:sz w:val="24"/>
+          <w:szCs w:val="24"/>
+        </w:rPr>
+        <w:t>increase in cases</w:t>
+      </w:r>
+      <w:r>
+        <w:rPr>
+          <w:rFonts w:ascii="Calibri" w:hAnsi="Calibri" w:cs="Calibri"/>
+          <w:sz w:val="24"/>
+          <w:szCs w:val="24"/>
+        </w:rPr>
+        <w:t>.</w:t>
+      </w:r>
+      <w:r>
+        <w:rPr>
+          <w:rFonts w:ascii="Calibri" w:hAnsi="Calibri" w:cs="Calibri"/>
+          <w:sz w:val="24"/>
+          <w:szCs w:val="24"/>
+        </w:rPr>
+        <w:t xml:space="preserve"> </w:t>
+      </w:r>
+      <w:r>
+        <w:rPr>
+          <w:rFonts w:ascii="Calibri" w:hAnsi="Calibri" w:cs="Calibri"/>
+          <w:sz w:val="24"/>
+          <w:szCs w:val="24"/>
+        </w:rPr>
+        <w:t>The</w:t>
+      </w:r>
+      <w:r>
+        <w:rPr>
+          <w:rFonts w:ascii="Calibri" w:hAnsi="Calibri" w:cs="Calibri"/>
+          <w:sz w:val="24"/>
+          <w:szCs w:val="24"/>
+        </w:rPr>
+        <w:t xml:space="preserve"> reason </w:t>
+      </w:r>
+      <w:r>
+        <w:rPr>
+          <w:rFonts w:ascii="Calibri" w:hAnsi="Calibri" w:cs="Calibri"/>
+          <w:sz w:val="24"/>
+          <w:szCs w:val="24"/>
+        </w:rPr>
+        <w:t xml:space="preserve">can be </w:t>
+      </w:r>
+      <w:r>
+        <w:rPr>
+          <w:rFonts w:ascii="Calibri" w:hAnsi="Calibri" w:cs="Calibri"/>
+          <w:sz w:val="24"/>
+          <w:szCs w:val="24"/>
+        </w:rPr>
+        <w:t>that</w:t>
+      </w:r>
+      <w:r>
+        <w:rPr>
+          <w:rFonts w:ascii="Calibri" w:hAnsi="Calibri" w:cs="Calibri"/>
+          <w:sz w:val="24"/>
+          <w:szCs w:val="24"/>
+        </w:rPr>
+        <w:t xml:space="preserve"> people </w:t>
+      </w:r>
+      <w:r>
+        <w:rPr>
+          <w:rFonts w:ascii="Calibri" w:hAnsi="Calibri" w:cs="Calibri"/>
+          <w:sz w:val="24"/>
+          <w:szCs w:val="24"/>
+        </w:rPr>
+        <w:t>travel</w:t>
+      </w:r>
+      <w:r>
+        <w:rPr>
+          <w:rFonts w:ascii="Calibri" w:hAnsi="Calibri" w:cs="Calibri"/>
+          <w:sz w:val="24"/>
+          <w:szCs w:val="24"/>
+        </w:rPr>
+        <w:t xml:space="preserve"> during Christmas and New Year</w:t>
+      </w:r>
+      <w:r>
+        <w:rPr>
+          <w:rFonts w:ascii="Calibri" w:hAnsi="Calibri" w:cs="Calibri"/>
+          <w:sz w:val="24"/>
+          <w:szCs w:val="24"/>
+        </w:rPr>
+        <w:t xml:space="preserve"> (</w:t>
+      </w:r>
+      <w:r>
+        <w:rPr>
+          <w:rFonts w:ascii="Calibri" w:hAnsi="Calibri" w:cs="Calibri"/>
+          <w:sz w:val="24"/>
+          <w:szCs w:val="24"/>
+        </w:rPr>
+        <w:t>holidays</w:t>
+      </w:r>
+      <w:r>
+        <w:rPr>
+          <w:rFonts w:ascii="Calibri" w:hAnsi="Calibri" w:cs="Calibri"/>
+          <w:sz w:val="24"/>
+          <w:szCs w:val="24"/>
+        </w:rPr>
+        <w:t>)</w:t>
+      </w:r>
+      <w:r>
+        <w:rPr>
+          <w:rFonts w:ascii="Calibri" w:hAnsi="Calibri" w:cs="Calibri"/>
+          <w:sz w:val="24"/>
+          <w:szCs w:val="24"/>
+        </w:rPr>
+        <w:t>,</w:t>
+      </w:r>
+      <w:r>
+        <w:rPr>
+          <w:rFonts w:ascii="Calibri" w:hAnsi="Calibri" w:cs="Calibri"/>
+          <w:sz w:val="24"/>
+          <w:szCs w:val="24"/>
+        </w:rPr>
+        <w:t xml:space="preserve"> and the impact of masks is less </w:t>
+      </w:r>
+      <w:r>
+        <w:rPr>
+          <w:rFonts w:ascii="Calibri" w:hAnsi="Calibri" w:cs="Calibri"/>
+          <w:sz w:val="24"/>
+          <w:szCs w:val="24"/>
+        </w:rPr>
+        <w:t>than</w:t>
+      </w:r>
+      <w:r>
+        <w:rPr>
+          <w:rFonts w:ascii="Calibri" w:hAnsi="Calibri" w:cs="Calibri"/>
+          <w:sz w:val="24"/>
+          <w:szCs w:val="24"/>
+        </w:rPr>
+        <w:t xml:space="preserve"> the infection spread due to high mobility</w:t>
+      </w:r>
+      <w:r>
+        <w:rPr>
+          <w:rFonts w:ascii="Calibri" w:hAnsi="Calibri" w:cs="Calibri"/>
+          <w:sz w:val="24"/>
+          <w:szCs w:val="24"/>
+        </w:rPr>
+        <w:t>.</w:t>
+      </w:r>
+      <w:r>
+        <w:rPr>
+          <w:rFonts w:ascii="Calibri" w:hAnsi="Calibri" w:cs="Calibri"/>
+          <w:sz w:val="24"/>
+          <w:szCs w:val="24"/>
+        </w:rPr>
+        <w:t xml:space="preserve"> </w:t>
+      </w:r>
+      <w:r>
+        <w:rPr>
+          <w:rFonts w:ascii="Calibri" w:hAnsi="Calibri" w:cs="Calibri"/>
+          <w:sz w:val="24"/>
+          <w:szCs w:val="24"/>
+        </w:rPr>
+        <w:t xml:space="preserve">In general, we can see that </w:t>
+      </w:r>
+      <w:r>
+        <w:rPr>
+          <w:rFonts w:ascii="Calibri" w:hAnsi="Calibri" w:cs="Calibri"/>
+          <w:sz w:val="24"/>
+          <w:szCs w:val="24"/>
+        </w:rPr>
+        <w:t xml:space="preserve">the infection rate slowly started to drop </w:t>
+      </w:r>
+      <w:r>
+        <w:rPr>
+          <w:rFonts w:ascii="Calibri" w:hAnsi="Calibri" w:cs="Calibri"/>
+          <w:sz w:val="24"/>
+          <w:szCs w:val="24"/>
+        </w:rPr>
+        <w:t xml:space="preserve">after the initial vaccination happened in December </w:t>
+      </w:r>
+      <w:r>
+        <w:rPr>
+          <w:rFonts w:ascii="Calibri" w:hAnsi="Calibri" w:cs="Calibri"/>
+          <w:sz w:val="24"/>
+          <w:szCs w:val="24"/>
+        </w:rPr>
+        <w:t xml:space="preserve">and the holiday season </w:t>
+      </w:r>
+      <w:r>
+        <w:rPr>
+          <w:rFonts w:ascii="Calibri" w:hAnsi="Calibri" w:cs="Calibri"/>
+          <w:sz w:val="24"/>
+          <w:szCs w:val="24"/>
+        </w:rPr>
+        <w:t>was</w:t>
+      </w:r>
+      <w:r>
+        <w:rPr>
+          <w:rFonts w:ascii="Calibri" w:hAnsi="Calibri" w:cs="Calibri"/>
+          <w:sz w:val="24"/>
+          <w:szCs w:val="24"/>
+        </w:rPr>
+        <w:t xml:space="preserve"> over</w:t>
+      </w:r>
+      <w:r>
+        <w:rPr>
+          <w:rFonts w:ascii="Calibri" w:hAnsi="Calibri" w:cs="Calibri"/>
+          <w:sz w:val="24"/>
+          <w:szCs w:val="24"/>
+        </w:rPr>
+        <w:t>.</w:t>
+      </w:r>
+    </w:p>
+    <w:p>
+      <w:pPr>
+        <w:ind w:left="-5" w:right="-12"/>
+        <w:jc w:val="both"/>
+        <w:rPr>
+          <w:rFonts w:ascii="Calibri" w:hAnsi="Calibri" w:cs="Calibri"/>
+          <w:sz w:val="24"/>
+          <w:szCs w:val="24"/>
+        </w:rPr>
+      </w:pPr>
+      <w:r>
+        <w:rPr>
+          <w:rFonts w:ascii="Calibri" w:hAnsi="Calibri" w:cs="Calibri"/>
+          <w:sz w:val="24"/>
+          <w:szCs w:val="24"/>
+        </w:rPr>
+        <w:lastRenderedPageBreak/>
+        <w:t xml:space="preserve">Initially, I </w:t>
+      </w:r>
+      <w:r>
+        <w:rPr>
+          <w:rFonts w:ascii="Calibri" w:hAnsi="Calibri" w:cs="Calibri"/>
+          <w:sz w:val="24"/>
+          <w:szCs w:val="24"/>
+        </w:rPr>
+        <w:t>tried</w:t>
+      </w:r>
+      <w:r>
+        <w:rPr>
+          <w:rFonts w:ascii="Calibri" w:hAnsi="Calibri" w:cs="Calibri"/>
+          <w:sz w:val="24"/>
+          <w:szCs w:val="24"/>
+        </w:rPr>
+        <w:t xml:space="preserve"> various derivative analysis techniques to understand the change in virus spread</w:t>
+      </w:r>
+      <w:r>
+        <w:rPr>
+          <w:rFonts w:ascii="Calibri" w:hAnsi="Calibri" w:cs="Calibri"/>
+          <w:sz w:val="24"/>
+          <w:szCs w:val="24"/>
+        </w:rPr>
+        <w:t>. Still, with</w:t>
+      </w:r>
+      <w:r>
+        <w:rPr>
+          <w:rFonts w:ascii="Calibri" w:hAnsi="Calibri" w:cs="Calibri"/>
+          <w:sz w:val="24"/>
+          <w:szCs w:val="24"/>
+        </w:rPr>
+        <w:t xml:space="preserve"> the help of Charles </w:t>
+      </w:r>
+      <w:proofErr w:type="spellStart"/>
+      <w:r>
+        <w:rPr>
+          <w:rFonts w:ascii="Calibri" w:hAnsi="Calibri" w:cs="Calibri"/>
+          <w:sz w:val="24"/>
+          <w:szCs w:val="24"/>
+        </w:rPr>
+        <w:t>Reinertson</w:t>
+      </w:r>
+      <w:proofErr w:type="spellEnd"/>
+      <w:r>
+        <w:rPr>
+          <w:rFonts w:ascii="Calibri" w:hAnsi="Calibri" w:cs="Calibri"/>
+          <w:sz w:val="24"/>
+          <w:szCs w:val="24"/>
+        </w:rPr>
+        <w:t>, I got familiar with the concept of change point detection.</w:t>
+      </w:r>
+      <w:r>
+        <w:rPr>
+          <w:rFonts w:ascii="Calibri" w:hAnsi="Calibri" w:cs="Calibri"/>
+          <w:sz w:val="24"/>
+          <w:szCs w:val="24"/>
+        </w:rPr>
+        <w:t xml:space="preserve"> </w:t>
+      </w:r>
+      <w:r>
+        <w:rPr>
+          <w:rFonts w:ascii="Calibri" w:hAnsi="Calibri" w:cs="Calibri"/>
+          <w:sz w:val="24"/>
+          <w:szCs w:val="24"/>
+        </w:rPr>
+        <w:t xml:space="preserve">I did my research and </w:t>
+      </w:r>
+      <w:r>
+        <w:rPr>
+          <w:rFonts w:ascii="Calibri" w:hAnsi="Calibri" w:cs="Calibri"/>
+          <w:sz w:val="24"/>
+          <w:szCs w:val="24"/>
+        </w:rPr>
+        <w:t>discovered</w:t>
+      </w:r>
+      <w:r>
+        <w:rPr>
+          <w:rFonts w:ascii="Calibri" w:hAnsi="Calibri" w:cs="Calibri"/>
+          <w:sz w:val="24"/>
+          <w:szCs w:val="24"/>
+        </w:rPr>
+        <w:t xml:space="preserve"> ruptures, a package that uses regression splines to fit the data and identify the pivotal points where there is a change in derivative/slope.</w:t>
+      </w:r>
+      <w:r>
+        <w:rPr>
+          <w:rFonts w:ascii="Calibri" w:hAnsi="Calibri" w:cs="Calibri"/>
+          <w:sz w:val="24"/>
+          <w:szCs w:val="24"/>
+        </w:rPr>
+        <w:t xml:space="preserve"> </w:t>
+      </w:r>
+      <w:r>
+        <w:rPr>
+          <w:rFonts w:ascii="Calibri" w:hAnsi="Calibri" w:cs="Calibri"/>
+          <w:sz w:val="24"/>
+          <w:szCs w:val="24"/>
+        </w:rPr>
+        <w:t xml:space="preserve">I </w:t>
+      </w:r>
+      <w:r>
+        <w:rPr>
+          <w:rFonts w:ascii="Calibri" w:hAnsi="Calibri" w:cs="Calibri"/>
+          <w:sz w:val="24"/>
+          <w:szCs w:val="24"/>
+        </w:rPr>
+        <w:t>then shared</w:t>
+      </w:r>
+      <w:r>
+        <w:rPr>
+          <w:rFonts w:ascii="Calibri" w:hAnsi="Calibri" w:cs="Calibri"/>
+          <w:sz w:val="24"/>
+          <w:szCs w:val="24"/>
+        </w:rPr>
+        <w:t xml:space="preserve"> it with the cohort as I felt it </w:t>
+      </w:r>
+      <w:r>
+        <w:rPr>
+          <w:rFonts w:ascii="Calibri" w:hAnsi="Calibri" w:cs="Calibri"/>
+          <w:sz w:val="24"/>
+          <w:szCs w:val="24"/>
+        </w:rPr>
+        <w:t xml:space="preserve">was </w:t>
+      </w:r>
+      <w:r>
+        <w:rPr>
+          <w:rFonts w:ascii="Calibri" w:hAnsi="Calibri" w:cs="Calibri"/>
+          <w:sz w:val="24"/>
+          <w:szCs w:val="24"/>
+        </w:rPr>
+        <w:t xml:space="preserve">very interpretable and </w:t>
+      </w:r>
+      <w:r>
+        <w:rPr>
+          <w:rFonts w:ascii="Calibri" w:hAnsi="Calibri" w:cs="Calibri"/>
+          <w:sz w:val="24"/>
+          <w:szCs w:val="24"/>
+        </w:rPr>
+        <w:t>discussed</w:t>
+      </w:r>
+      <w:r>
+        <w:rPr>
+          <w:rFonts w:ascii="Calibri" w:hAnsi="Calibri" w:cs="Calibri"/>
+          <w:sz w:val="24"/>
+          <w:szCs w:val="24"/>
+        </w:rPr>
+        <w:t xml:space="preserve"> how</w:t>
+      </w:r>
+      <w:r>
+        <w:rPr>
+          <w:rFonts w:ascii="Calibri" w:hAnsi="Calibri" w:cs="Calibri"/>
+          <w:sz w:val="24"/>
+          <w:szCs w:val="24"/>
+        </w:rPr>
+        <w:t xml:space="preserve"> these change points </w:t>
+      </w:r>
+      <w:r>
+        <w:rPr>
+          <w:rFonts w:ascii="Calibri" w:hAnsi="Calibri" w:cs="Calibri"/>
+          <w:sz w:val="24"/>
+          <w:szCs w:val="24"/>
+        </w:rPr>
+        <w:t>could</w:t>
+      </w:r>
+      <w:r>
+        <w:rPr>
+          <w:rFonts w:ascii="Calibri" w:hAnsi="Calibri" w:cs="Calibri"/>
+          <w:sz w:val="24"/>
+          <w:szCs w:val="24"/>
+        </w:rPr>
+        <w:t xml:space="preserve"> be mapped to the mask mandate policy.</w:t>
+      </w:r>
+      <w:r>
+        <w:rPr>
+          <w:rFonts w:ascii="Calibri" w:hAnsi="Calibri" w:cs="Calibri"/>
+          <w:sz w:val="24"/>
+          <w:szCs w:val="24"/>
+        </w:rPr>
+        <w:t xml:space="preserve"> </w:t>
+      </w:r>
+      <w:r>
+        <w:rPr>
+          <w:rFonts w:ascii="Calibri" w:hAnsi="Calibri" w:cs="Calibri"/>
+          <w:sz w:val="24"/>
+          <w:szCs w:val="24"/>
+        </w:rPr>
+        <w:t xml:space="preserve">I also discussed the SIR modeling with </w:t>
+      </w:r>
+      <w:proofErr w:type="spellStart"/>
+      <w:r>
+        <w:rPr>
+          <w:rFonts w:ascii="Calibri" w:hAnsi="Calibri" w:cs="Calibri"/>
+          <w:sz w:val="24"/>
+          <w:szCs w:val="24"/>
+        </w:rPr>
+        <w:t>Hriday</w:t>
+      </w:r>
+      <w:proofErr w:type="spellEnd"/>
+      <w:r>
+        <w:rPr>
+          <w:rFonts w:ascii="Calibri" w:hAnsi="Calibri" w:cs="Calibri"/>
+          <w:sz w:val="24"/>
+          <w:szCs w:val="24"/>
+        </w:rPr>
+        <w:t xml:space="preserve"> </w:t>
+      </w:r>
+      <w:proofErr w:type="spellStart"/>
+      <w:r>
+        <w:rPr>
+          <w:rFonts w:ascii="Calibri" w:hAnsi="Calibri" w:cs="Calibri"/>
+          <w:sz w:val="24"/>
+          <w:szCs w:val="24"/>
+        </w:rPr>
+        <w:t>Bhagar</w:t>
+      </w:r>
+      <w:proofErr w:type="spellEnd"/>
+      <w:r>
+        <w:rPr>
+          <w:rFonts w:ascii="Calibri" w:hAnsi="Calibri" w:cs="Calibri"/>
+          <w:sz w:val="24"/>
+          <w:szCs w:val="24"/>
+        </w:rPr>
+        <w:t xml:space="preserve">, where we tried to model the recovery state and </w:t>
+      </w:r>
+      <w:r>
+        <w:rPr>
+          <w:rFonts w:ascii="Calibri" w:hAnsi="Calibri" w:cs="Calibri"/>
+          <w:sz w:val="24"/>
+          <w:szCs w:val="24"/>
+        </w:rPr>
+        <w:t>reinfection</w:t>
+      </w:r>
+      <w:r>
+        <w:rPr>
+          <w:rFonts w:ascii="Calibri" w:hAnsi="Calibri" w:cs="Calibri"/>
+          <w:sz w:val="24"/>
+          <w:szCs w:val="24"/>
+        </w:rPr>
+        <w:t xml:space="preserve"> rate into our model.</w:t>
+      </w:r>
+      <w:r>
+        <w:rPr>
+          <w:rFonts w:ascii="Calibri" w:hAnsi="Calibri" w:cs="Calibri"/>
+          <w:sz w:val="24"/>
+          <w:szCs w:val="24"/>
+        </w:rPr>
+        <w:t xml:space="preserve"> </w:t>
+      </w:r>
+      <w:r>
+        <w:rPr>
+          <w:rFonts w:ascii="Calibri" w:hAnsi="Calibri" w:cs="Calibri"/>
+          <w:sz w:val="24"/>
+          <w:szCs w:val="24"/>
+        </w:rPr>
+        <w:t xml:space="preserve">It </w:t>
+      </w:r>
+      <w:r>
+        <w:rPr>
+          <w:rFonts w:ascii="Calibri" w:hAnsi="Calibri" w:cs="Calibri"/>
+          <w:sz w:val="24"/>
+          <w:szCs w:val="24"/>
+        </w:rPr>
+        <w:t xml:space="preserve">is super productive </w:t>
+      </w:r>
+      <w:r>
+        <w:rPr>
+          <w:rFonts w:ascii="Calibri" w:hAnsi="Calibri" w:cs="Calibri"/>
+          <w:sz w:val="24"/>
+          <w:szCs w:val="24"/>
+        </w:rPr>
+        <w:t xml:space="preserve">how this collaborative exercise brought together </w:t>
+      </w:r>
+      <w:r>
+        <w:rPr>
+          <w:rFonts w:ascii="Calibri" w:hAnsi="Calibri" w:cs="Calibri"/>
+          <w:sz w:val="24"/>
+          <w:szCs w:val="24"/>
+        </w:rPr>
+        <w:t xml:space="preserve">people with common backgrounds and research interests </w:t>
+      </w:r>
+      <w:r>
+        <w:rPr>
+          <w:rFonts w:ascii="Calibri" w:hAnsi="Calibri" w:cs="Calibri"/>
+          <w:sz w:val="24"/>
+          <w:szCs w:val="24"/>
+        </w:rPr>
+        <w:t>while simultaneously sharing</w:t>
+      </w:r>
+      <w:r>
+        <w:rPr>
+          <w:rFonts w:ascii="Calibri" w:hAnsi="Calibri" w:cs="Calibri"/>
+          <w:sz w:val="24"/>
+          <w:szCs w:val="24"/>
+        </w:rPr>
+        <w:t xml:space="preserve"> the diverse school of </w:t>
+      </w:r>
+      <w:r>
+        <w:rPr>
+          <w:rFonts w:ascii="Calibri" w:hAnsi="Calibri" w:cs="Calibri"/>
+          <w:sz w:val="24"/>
+          <w:szCs w:val="24"/>
+        </w:rPr>
+        <w:t>thought</w:t>
+      </w:r>
+      <w:r>
+        <w:rPr>
+          <w:rFonts w:ascii="Calibri" w:hAnsi="Calibri" w:cs="Calibri"/>
+          <w:sz w:val="24"/>
+          <w:szCs w:val="24"/>
+        </w:rPr>
+        <w:t xml:space="preserve"> to build a robust solution.</w:t>
+      </w:r>
+    </w:p>
+    <w:p>
+      <w:pPr>
+        <w:spacing w:after="220" w:line="240" w:lineRule="auto"/>
+        <w:jc w:val="both"/>
+        <w:rPr>
+          <w:rFonts w:ascii="Calibri" w:eastAsia="Times New Roman" w:hAnsi="Calibri" w:cs="Calibri"/>
+          <w:sz w:val="24"/>
+          <w:szCs w:val="24"/>
+        </w:rPr>
+      </w:pPr>
+      <w:r>
+        <w:rPr>
+          <w:rFonts w:ascii="Calibri" w:eastAsia="Times New Roman" w:hAnsi="Calibri" w:cs="Calibri"/>
+          <w:sz w:val="24"/>
+          <w:szCs w:val="24"/>
+        </w:rPr>
+        <w:t>Overall</w:t>
+      </w:r>
+      <w:r>
+        <w:rPr>
+          <w:rFonts w:ascii="Calibri" w:eastAsia="Times New Roman" w:hAnsi="Calibri" w:cs="Calibri"/>
+          <w:sz w:val="24"/>
+          <w:szCs w:val="24"/>
+        </w:rPr>
+        <w:t>, brainstorming with</w:t>
+      </w:r>
+      <w:r>
+        <w:rPr>
+          <w:rFonts w:ascii="Calibri" w:eastAsia="Times New Roman" w:hAnsi="Calibri" w:cs="Calibri"/>
+          <w:sz w:val="24"/>
+          <w:szCs w:val="24"/>
+        </w:rPr>
+        <w:t xml:space="preserve"> the</w:t>
+      </w:r>
+      <w:r>
+        <w:rPr>
+          <w:rFonts w:ascii="Calibri" w:eastAsia="Times New Roman" w:hAnsi="Calibri" w:cs="Calibri"/>
+          <w:sz w:val="24"/>
+          <w:szCs w:val="24"/>
+        </w:rPr>
+        <w:t xml:space="preserve"> </w:t>
+      </w:r>
+      <w:r>
+        <w:rPr>
+          <w:rFonts w:ascii="Calibri" w:eastAsia="Times New Roman" w:hAnsi="Calibri" w:cs="Calibri"/>
+          <w:sz w:val="24"/>
+          <w:szCs w:val="24"/>
+        </w:rPr>
+        <w:t>cohort</w:t>
+      </w:r>
+      <w:r>
+        <w:rPr>
+          <w:rFonts w:ascii="Calibri" w:eastAsia="Times New Roman" w:hAnsi="Calibri" w:cs="Calibri"/>
+          <w:sz w:val="24"/>
+          <w:szCs w:val="24"/>
+        </w:rPr>
+        <w:t xml:space="preserve"> helped me</w:t>
+      </w:r>
+      <w:r>
+        <w:rPr>
+          <w:rFonts w:ascii="Calibri" w:eastAsia="Times New Roman" w:hAnsi="Calibri" w:cs="Calibri"/>
+          <w:sz w:val="24"/>
+          <w:szCs w:val="24"/>
+        </w:rPr>
+        <w:t xml:space="preserve"> refresh my understanding </w:t>
+      </w:r>
+      <w:r>
+        <w:rPr>
+          <w:rFonts w:ascii="Calibri" w:eastAsia="Times New Roman" w:hAnsi="Calibri" w:cs="Calibri"/>
+          <w:sz w:val="24"/>
+          <w:szCs w:val="24"/>
+        </w:rPr>
+        <w:t>of</w:t>
+      </w:r>
+      <w:r>
+        <w:rPr>
+          <w:rFonts w:ascii="Calibri" w:eastAsia="Times New Roman" w:hAnsi="Calibri" w:cs="Calibri"/>
+          <w:sz w:val="24"/>
+          <w:szCs w:val="24"/>
+        </w:rPr>
+        <w:t xml:space="preserve"> epidemiological modeling and share new</w:t>
+      </w:r>
+      <w:r>
+        <w:rPr>
+          <w:rFonts w:ascii="Calibri" w:eastAsia="Times New Roman" w:hAnsi="Calibri" w:cs="Calibri"/>
+          <w:sz w:val="24"/>
+          <w:szCs w:val="24"/>
+        </w:rPr>
+        <w:t xml:space="preserve"> ideas</w:t>
+      </w:r>
+      <w:r>
+        <w:rPr>
+          <w:rFonts w:ascii="Calibri" w:eastAsia="Times New Roman" w:hAnsi="Calibri" w:cs="Calibri"/>
+          <w:sz w:val="24"/>
+          <w:szCs w:val="24"/>
+        </w:rPr>
+        <w:t xml:space="preserve"> about the study.</w:t>
+      </w:r>
+      <w:r>
+        <w:rPr>
+          <w:rFonts w:ascii="Calibri" w:eastAsia="Times New Roman" w:hAnsi="Calibri" w:cs="Calibri"/>
+          <w:sz w:val="24"/>
+          <w:szCs w:val="24"/>
+        </w:rPr>
+        <w:t xml:space="preserve"> </w:t>
+      </w:r>
+      <w:r>
+        <w:rPr>
+          <w:rFonts w:ascii="Calibri" w:eastAsia="Times New Roman" w:hAnsi="Calibri" w:cs="Calibri"/>
+          <w:sz w:val="24"/>
+          <w:szCs w:val="24"/>
+        </w:rPr>
+        <w:t xml:space="preserve">I </w:t>
+      </w:r>
+      <w:r>
+        <w:rPr>
+          <w:rFonts w:ascii="Calibri" w:eastAsia="Times New Roman" w:hAnsi="Calibri" w:cs="Calibri"/>
+          <w:sz w:val="24"/>
+          <w:szCs w:val="24"/>
+        </w:rPr>
+        <w:t>could</w:t>
+      </w:r>
+      <w:r>
+        <w:rPr>
+          <w:rFonts w:ascii="Calibri" w:eastAsia="Times New Roman" w:hAnsi="Calibri" w:cs="Calibri"/>
+          <w:sz w:val="24"/>
+          <w:szCs w:val="24"/>
+        </w:rPr>
+        <w:t xml:space="preserve"> share my thoughts more freely and adopt </w:t>
+      </w:r>
+      <w:r>
+        <w:rPr>
+          <w:rFonts w:ascii="Calibri" w:eastAsia="Times New Roman" w:hAnsi="Calibri" w:cs="Calibri"/>
+          <w:sz w:val="24"/>
+          <w:szCs w:val="24"/>
+        </w:rPr>
+        <w:t xml:space="preserve">a </w:t>
+      </w:r>
+      <w:r>
+        <w:rPr>
+          <w:rFonts w:ascii="Calibri" w:eastAsia="Times New Roman" w:hAnsi="Calibri" w:cs="Calibri"/>
+          <w:sz w:val="24"/>
+          <w:szCs w:val="24"/>
+        </w:rPr>
+        <w:t xml:space="preserve">few techniques that I felt </w:t>
+      </w:r>
+      <w:r>
+        <w:rPr>
+          <w:rFonts w:ascii="Calibri" w:eastAsia="Times New Roman" w:hAnsi="Calibri" w:cs="Calibri"/>
+          <w:sz w:val="24"/>
+          <w:szCs w:val="24"/>
+        </w:rPr>
+        <w:t>were</w:t>
+      </w:r>
+      <w:r>
+        <w:rPr>
+          <w:rFonts w:ascii="Calibri" w:eastAsia="Times New Roman" w:hAnsi="Calibri" w:cs="Calibri"/>
+          <w:sz w:val="24"/>
+          <w:szCs w:val="24"/>
+        </w:rPr>
+        <w:t xml:space="preserve"> interesting.</w:t>
+      </w:r>
+      <w:r>
+        <w:rPr>
+          <w:rFonts w:ascii="Calibri" w:eastAsia="Times New Roman" w:hAnsi="Calibri" w:cs="Calibri"/>
+          <w:sz w:val="24"/>
+          <w:szCs w:val="24"/>
+        </w:rPr>
+        <w:t xml:space="preserve"> </w:t>
+      </w:r>
+      <w:r>
+        <w:rPr>
+          <w:rFonts w:ascii="Calibri" w:eastAsia="Times New Roman" w:hAnsi="Calibri" w:cs="Calibri"/>
+          <w:sz w:val="24"/>
+          <w:szCs w:val="24"/>
+        </w:rPr>
+        <w:t>This collaboration freedom helped me accelerate my analysis</w:t>
+      </w:r>
+      <w:r>
+        <w:rPr>
+          <w:rFonts w:ascii="Calibri" w:eastAsia="Times New Roman" w:hAnsi="Calibri" w:cs="Calibri"/>
+          <w:sz w:val="24"/>
+          <w:szCs w:val="24"/>
+        </w:rPr>
+        <w:t xml:space="preserve"> </w:t>
+      </w:r>
+      <w:r>
+        <w:rPr>
+          <w:rFonts w:ascii="Calibri" w:eastAsia="Times New Roman" w:hAnsi="Calibri" w:cs="Calibri"/>
+          <w:sz w:val="24"/>
+          <w:szCs w:val="24"/>
+        </w:rPr>
+        <w:t xml:space="preserve">and focus more on understanding and incorporating the nuances </w:t>
+      </w:r>
+      <w:r>
+        <w:rPr>
+          <w:rFonts w:ascii="Calibri" w:eastAsia="Times New Roman" w:hAnsi="Calibri" w:cs="Calibri"/>
+          <w:sz w:val="24"/>
+          <w:szCs w:val="24"/>
+        </w:rPr>
+        <w:t>of</w:t>
+      </w:r>
+      <w:r>
+        <w:rPr>
+          <w:rFonts w:ascii="Calibri" w:eastAsia="Times New Roman" w:hAnsi="Calibri" w:cs="Calibri"/>
+          <w:sz w:val="24"/>
+          <w:szCs w:val="24"/>
+        </w:rPr>
+        <w:t xml:space="preserve"> the study in my model.</w:t>
+      </w:r>
     </w:p>
     <w:sectPr>
+      <w:headerReference w:type="default" r:id="rId8"/>
       <w:pgSz w:w="12240" w:h="15840"/>
       <w:pgMar w:top="1440" w:right="1440" w:bottom="1440" w:left="1440" w:header="720" w:footer="720" w:gutter="0"/>
+      <w:pgBorders w:offsetFrom="page">
+        <w:top w:val="single" w:sz="4" w:space="24" w:color="auto"/>
+        <w:left w:val="single" w:sz="4" w:space="24" w:color="auto"/>
+        <w:bottom w:val="single" w:sz="4" w:space="24" w:color="auto"/>
+        <w:right w:val="single" w:sz="4" w:space="24" w:color="auto"/>
+      </w:pgBorders>
       <w:cols w:space="720"/>
       <w:docGrid w:linePitch="360"/>
     </w:sectPr>
@@ -135,9 +1997,114 @@
 </w:document>
 </file>
 
+<file path=word/endnotes.xml><?xml version="1.0" encoding="utf-8"?>
+<w:endnotes xmlns:wpc="http://schemas.microsoft.com/office/word/2010/wordprocessingCanvas" xmlns:cx="http://schemas.microsoft.com/office/drawing/2014/chartex" xmlns:cx1="http://schemas.microsoft.com/office/drawing/2015/9/8/chartex" xmlns:cx2="http://schemas.microsoft.com/office/drawing/2015/10/21/chartex" xmlns:cx3="http://schemas.microsoft.com/office/drawing/2016/5/9/chartex" xmlns:cx4="http://schemas.microsoft.com/office/drawing/2016/5/10/chartex" xmlns:cx5="http://schemas.microsoft.com/office/drawing/2016/5/11/chartex" xmlns:cx6="http://schemas.microsoft.com/office/drawing/2016/5/12/chartex" xmlns:cx7="http://schemas.microsoft.com/office/drawing/2016/5/13/chartex" xmlns:cx8="http://schemas.microsoft.com/office/drawing/2016/5/14/chartex" xmlns:mc="http://schemas.openxmlformats.org/markup-compatibility/2006" xmlns:aink="http://schemas.microsoft.com/office/drawing/2016/ink" xmlns:am3d="http://schemas.microsoft.com/office/drawing/2017/model3d" xmlns:o="urn:schemas-microsoft-com:office:office" xmlns:oel="http://schemas.microsoft.com/office/2019/extlst" xmlns:r="http://schemas.openxmlformats.org/officeDocument/2006/relationships" xmlns:m="http://schemas.openxmlformats.org/officeDocument/2006/math" xmlns:v="urn:schemas-microsoft-com:vml" xmlns:wp14="http://schemas.microsoft.com/office/word/2010/wordprocessingDrawing" xmlns:wp="http://schemas.openxmlformats.org/drawingml/2006/wordprocessingDrawing" xmlns:w10="urn:schemas-microsoft-com:office:word" xmlns:w="http://schemas.openxmlformats.org/wordprocessingml/2006/main" xmlns:w14="http://schemas.microsoft.com/office/word/2010/wordml" xmlns:w15="http://schemas.microsoft.com/office/word/2012/wordml" xmlns:w16cex="http://schemas.microsoft.com/office/word/2018/wordml/cex" xmlns:w16cid="http://schemas.microsoft.com/office/word/2016/wordml/cid" xmlns:w16="http://schemas.microsoft.com/office/word/2018/wordml" xmlns:w16sdtdh="http://schemas.microsoft.com/office/word/2020/wordml/sdtdatahash" xmlns:w16se="http://schemas.microsoft.com/office/word/2015/wordml/symex" xmlns:wpg="http://schemas.microsoft.com/office/word/2010/wordprocessingGroup" xmlns:wpi="http://schemas.microsoft.com/office/word/2010/wordprocessingInk" xmlns:wne="http://schemas.microsoft.com/office/word/2006/wordml" xmlns:wps="http://schemas.microsoft.com/office/word/2010/wordprocessingShape" mc:Ignorable="w14 w15 w16se w16cid w16 w16cex w16sdtdh wp14">
+  <w:endnote w:type="separator" w:id="-1">
+    <w:p>
+      <w:pPr>
+        <w:spacing w:after="0" w:line="240" w:lineRule="auto"/>
+      </w:pPr>
+      <w:r>
+        <w:separator/>
+      </w:r>
+    </w:p>
+  </w:endnote>
+  <w:endnote w:type="continuationSeparator" w:id="0">
+    <w:p>
+      <w:pPr>
+        <w:spacing w:after="0" w:line="240" w:lineRule="auto"/>
+      </w:pPr>
+      <w:r>
+        <w:continuationSeparator/>
+      </w:r>
+    </w:p>
+  </w:endnote>
+</w:endnotes>
+</file>
+
+<file path=word/footnotes.xml><?xml version="1.0" encoding="utf-8"?>
+<w:footnotes xmlns:wpc="http://schemas.microsoft.com/office/word/2010/wordprocessingCanvas" xmlns:cx="http://schemas.microsoft.com/office/drawing/2014/chartex" xmlns:cx1="http://schemas.microsoft.com/office/drawing/2015/9/8/chartex" xmlns:cx2="http://schemas.microsoft.com/office/drawing/2015/10/21/chartex" xmlns:cx3="http://schemas.microsoft.com/office/drawing/2016/5/9/chartex" xmlns:cx4="http://schemas.microsoft.com/office/drawing/2016/5/10/chartex" xmlns:cx5="http://schemas.microsoft.com/office/drawing/2016/5/11/chartex" xmlns:cx6="http://schemas.microsoft.com/office/drawing/2016/5/12/chartex" xmlns:cx7="http://schemas.microsoft.com/office/drawing/2016/5/13/chartex" xmlns:cx8="http://schemas.microsoft.com/office/drawing/2016/5/14/chartex" xmlns:mc="http://schemas.openxmlformats.org/markup-compatibility/2006" xmlns:aink="http://schemas.microsoft.com/office/drawing/2016/ink" xmlns:am3d="http://schemas.microsoft.com/office/drawing/2017/model3d" xmlns:o="urn:schemas-microsoft-com:office:office" xmlns:oel="http://schemas.microsoft.com/office/2019/extlst" xmlns:r="http://schemas.openxmlformats.org/officeDocument/2006/relationships" xmlns:m="http://schemas.openxmlformats.org/officeDocument/2006/math" xmlns:v="urn:schemas-microsoft-com:vml" xmlns:wp14="http://schemas.microsoft.com/office/word/2010/wordprocessingDrawing" xmlns:wp="http://schemas.openxmlformats.org/drawingml/2006/wordprocessingDrawing" xmlns:w10="urn:schemas-microsoft-com:office:word" xmlns:w="http://schemas.openxmlformats.org/wordprocessingml/2006/main" xmlns:w14="http://schemas.microsoft.com/office/word/2010/wordml" xmlns:w15="http://schemas.microsoft.com/office/word/2012/wordml" xmlns:w16cex="http://schemas.microsoft.com/office/word/2018/wordml/cex" xmlns:w16cid="http://schemas.microsoft.com/office/word/2016/wordml/cid" xmlns:w16="http://schemas.microsoft.com/office/word/2018/wordml" xmlns:w16sdtdh="http://schemas.microsoft.com/office/word/2020/wordml/sdtdatahash" xmlns:w16se="http://schemas.microsoft.com/office/word/2015/wordml/symex" xmlns:wpg="http://schemas.microsoft.com/office/word/2010/wordprocessingGroup" xmlns:wpi="http://schemas.microsoft.com/office/word/2010/wordprocessingInk" xmlns:wne="http://schemas.microsoft.com/office/word/2006/wordml" xmlns:wps="http://schemas.microsoft.com/office/word/2010/wordprocessingShape" mc:Ignorable="w14 w15 w16se w16cid w16 w16cex w16sdtdh wp14">
+  <w:footnote w:type="separator" w:id="-1">
+    <w:p>
+      <w:pPr>
+        <w:spacing w:after="0" w:line="240" w:lineRule="auto"/>
+      </w:pPr>
+      <w:r>
+        <w:separator/>
+      </w:r>
+    </w:p>
+  </w:footnote>
+  <w:footnote w:type="continuationSeparator" w:id="0">
+    <w:p>
+      <w:pPr>
+        <w:spacing w:after="0" w:line="240" w:lineRule="auto"/>
+      </w:pPr>
+      <w:r>
+        <w:continuationSeparator/>
+      </w:r>
+    </w:p>
+  </w:footnote>
+</w:footnotes>
+</file>
+
+<file path=word/header1.xml><?xml version="1.0" encoding="utf-8"?>
+<w:hdr xmlns:wpc="http://schemas.microsoft.com/office/word/2010/wordprocessingCanvas" xmlns:cx="http://schemas.microsoft.com/office/drawing/2014/chartex" xmlns:cx1="http://schemas.microsoft.com/office/drawing/2015/9/8/chartex" xmlns:cx2="http://schemas.microsoft.com/office/drawing/2015/10/21/chartex" xmlns:cx3="http://schemas.microsoft.com/office/drawing/2016/5/9/chartex" xmlns:cx4="http://schemas.microsoft.com/office/drawing/2016/5/10/chartex" xmlns:cx5="http://schemas.microsoft.com/office/drawing/2016/5/11/chartex" xmlns:cx6="http://schemas.microsoft.com/office/drawing/2016/5/12/chartex" xmlns:cx7="http://schemas.microsoft.com/office/drawing/2016/5/13/chartex" xmlns:cx8="http://schemas.microsoft.com/office/drawing/2016/5/14/chartex" xmlns:mc="http://schemas.openxmlformats.org/markup-compatibility/2006" xmlns:aink="http://schemas.microsoft.com/office/drawing/2016/ink" xmlns:am3d="http://schemas.microsoft.com/office/drawing/2017/model3d" xmlns:o="urn:schemas-microsoft-com:office:office" xmlns:oel="http://schemas.microsoft.com/office/2019/extlst" xmlns:r="http://schemas.openxmlformats.org/officeDocument/2006/relationships" xmlns:m="http://schemas.openxmlformats.org/officeDocument/2006/math" xmlns:v="urn:schemas-microsoft-com:vml" xmlns:wp14="http://schemas.microsoft.com/office/word/2010/wordprocessingDrawing" xmlns:wp="http://schemas.openxmlformats.org/drawingml/2006/wordprocessingDrawing" xmlns:w10="urn:schemas-microsoft-com:office:word" xmlns:w="http://schemas.openxmlformats.org/wordprocessingml/2006/main" xmlns:w14="http://schemas.microsoft.com/office/word/2010/wordml" xmlns:w15="http://schemas.microsoft.com/office/word/2012/wordml" xmlns:w16cex="http://schemas.microsoft.com/office/word/2018/wordml/cex" xmlns:w16cid="http://schemas.microsoft.com/office/word/2016/wordml/cid" xmlns:w16="http://schemas.microsoft.com/office/word/2018/wordml" xmlns:w16sdtdh="http://schemas.microsoft.com/office/word/2020/wordml/sdtdatahash" xmlns:w16se="http://schemas.microsoft.com/office/word/2015/wordml/symex" xmlns:wpg="http://schemas.microsoft.com/office/word/2010/wordprocessingGroup" xmlns:wpi="http://schemas.microsoft.com/office/word/2010/wordprocessingInk" xmlns:wne="http://schemas.microsoft.com/office/word/2006/wordml" xmlns:wps="http://schemas.microsoft.com/office/word/2010/wordprocessingShape" mc:Ignorable="w14 w15 w16se w16cid w16 w16cex w16sdtdh wp14">
+  <w:p>
+    <w:pPr>
+      <w:pStyle w:val="Header"/>
+      <w:rPr>
+        <w:color w:val="000000" w:themeColor="text1"/>
+        <w:sz w:val="24"/>
+        <w:szCs w:val="24"/>
+      </w:rPr>
+    </w:pPr>
+    <w:r>
+      <w:rPr>
+        <w:color w:val="000000" w:themeColor="text1"/>
+        <w:sz w:val="24"/>
+        <w:szCs w:val="24"/>
+      </w:rPr>
+      <w:t>2129858</w:t>
+    </w:r>
+    <w:r>
+      <w:rPr>
+        <w:color w:val="000000" w:themeColor="text1"/>
+        <w:sz w:val="24"/>
+        <w:szCs w:val="24"/>
+      </w:rPr>
+      <w:ptab w:relativeTo="margin" w:alignment="center" w:leader="none"/>
+    </w:r>
+    <w:r>
+      <w:rPr>
+        <w:color w:val="000000" w:themeColor="text1"/>
+        <w:sz w:val="24"/>
+        <w:szCs w:val="24"/>
+      </w:rPr>
+      <w:t>DATA 512 Project Part 1</w:t>
+    </w:r>
+    <w:r>
+      <w:rPr>
+        <w:color w:val="000000" w:themeColor="text1"/>
+        <w:sz w:val="24"/>
+        <w:szCs w:val="24"/>
+      </w:rPr>
+      <w:ptab w:relativeTo="margin" w:alignment="right" w:leader="none"/>
+    </w:r>
+    <w:r>
+      <w:rPr>
+        <w:color w:val="000000" w:themeColor="text1"/>
+        <w:sz w:val="24"/>
+        <w:szCs w:val="24"/>
+      </w:rPr>
+      <w:t>Tharun Kumar Reddy Karasani</w:t>
+    </w:r>
+  </w:p>
+</w:hdr>
+</file>
+
 <file path=word/numbering.xml><?xml version="1.0" encoding="utf-8"?>
-<w:numbering xmlns:wpc="http://schemas.microsoft.com/office/word/2010/wordprocessingCanvas" xmlns:mc="http://schemas.openxmlformats.org/markup-compatibility/2006" xmlns:o="urn:schemas-microsoft-com:office:office" xmlns:r="http://schemas.openxmlformats.org/officeDocument/2006/relationships" xmlns:m="http://schemas.openxmlformats.org/officeDocument/2006/math" xmlns:v="urn:schemas-microsoft-com:vml" xmlns:wp14="http://schemas.microsoft.com/office/word/2010/wordprocessingDrawing" xmlns:wp="http://schemas.openxmlformats.org/drawingml/2006/wordprocessingDrawing" xmlns:w10="urn:schemas-microsoft-com:office:word" xmlns:w="http://schemas.openxmlformats.org/wordprocessingml/2006/main" xmlns:w14="http://schemas.microsoft.com/office/word/2010/wordml" xmlns:w15="http://schemas.microsoft.com/office/word/2012/wordml" xmlns:wpg="http://schemas.microsoft.com/office/word/2010/wordprocessingGroup" xmlns:wpi="http://schemas.microsoft.com/office/word/2010/wordprocessingInk" xmlns:wne="http://schemas.microsoft.com/office/word/2006/wordml" xmlns:wps="http://schemas.microsoft.com/office/word/2010/wordprocessingShape" mc:Ignorable="w14 w15 wp14">
-  <w:abstractNum w:abstractNumId="0">
+<w:numbering xmlns:wpc="http://schemas.microsoft.com/office/word/2010/wordprocessingCanvas" xmlns:cx="http://schemas.microsoft.com/office/drawing/2014/chartex" xmlns:cx1="http://schemas.microsoft.com/office/drawing/2015/9/8/chartex" xmlns:cx2="http://schemas.microsoft.com/office/drawing/2015/10/21/chartex" xmlns:cx3="http://schemas.microsoft.com/office/drawing/2016/5/9/chartex" xmlns:cx4="http://schemas.microsoft.com/office/drawing/2016/5/10/chartex" xmlns:cx5="http://schemas.microsoft.com/office/drawing/2016/5/11/chartex" xmlns:cx6="http://schemas.microsoft.com/office/drawing/2016/5/12/chartex" xmlns:cx7="http://schemas.microsoft.com/office/drawing/2016/5/13/chartex" xmlns:cx8="http://schemas.microsoft.com/office/drawing/2016/5/14/chartex" xmlns:mc="http://schemas.openxmlformats.org/markup-compatibility/2006" xmlns:aink="http://schemas.microsoft.com/office/drawing/2016/ink" xmlns:am3d="http://schemas.microsoft.com/office/drawing/2017/model3d" xmlns:o="urn:schemas-microsoft-com:office:office" xmlns:oel="http://schemas.microsoft.com/office/2019/extlst" xmlns:r="http://schemas.openxmlformats.org/officeDocument/2006/relationships" xmlns:m="http://schemas.openxmlformats.org/officeDocument/2006/math" xmlns:v="urn:schemas-microsoft-com:vml" xmlns:wp14="http://schemas.microsoft.com/office/word/2010/wordprocessingDrawing" xmlns:wp="http://schemas.openxmlformats.org/drawingml/2006/wordprocessingDrawing" xmlns:w10="urn:schemas-microsoft-com:office:word" xmlns:w="http://schemas.openxmlformats.org/wordprocessingml/2006/main" xmlns:w14="http://schemas.microsoft.com/office/word/2010/wordml" xmlns:w15="http://schemas.microsoft.com/office/word/2012/wordml" xmlns:w16cex="http://schemas.microsoft.com/office/word/2018/wordml/cex" xmlns:w16cid="http://schemas.microsoft.com/office/word/2016/wordml/cid" xmlns:w16="http://schemas.microsoft.com/office/word/2018/wordml" xmlns:w16sdtdh="http://schemas.microsoft.com/office/word/2020/wordml/sdtdatahash" xmlns:w16se="http://schemas.microsoft.com/office/word/2015/wordml/symex" xmlns:wpg="http://schemas.microsoft.com/office/word/2010/wordprocessingGroup" xmlns:wpi="http://schemas.microsoft.com/office/word/2010/wordprocessingInk" xmlns:wne="http://schemas.microsoft.com/office/word/2006/wordml" xmlns:wps="http://schemas.microsoft.com/office/word/2010/wordprocessingShape" mc:Ignorable="w14 w15 w16se w16cid w16 w16cex w16sdtdh wp14">
+  <w:abstractNum w:abstractNumId="0" w15:restartNumberingAfterBreak="0">
     <w:nsid w:val="75715145"/>
     <w:multiLevelType w:val="multilevel"/>
     <w:tmpl w:val="271E15B0"/>
@@ -250,14 +2217,14 @@
       </w:pPr>
     </w:lvl>
   </w:abstractNum>
-  <w:num w:numId="1">
+  <w:num w:numId="1" w16cid:durableId="114295089">
     <w:abstractNumId w:val="0"/>
   </w:num>
 </w:numbering>
 </file>
 
 <file path=word/styles.xml><?xml version="1.0" encoding="utf-8"?>
-<w:styles xmlns:mc="http://schemas.openxmlformats.org/markup-compatibility/2006" xmlns:r="http://schemas.openxmlformats.org/officeDocument/2006/relationships" xmlns:w="http://schemas.openxmlformats.org/wordprocessingml/2006/main" xmlns:w14="http://schemas.microsoft.com/office/word/2010/wordml" xmlns:w15="http://schemas.microsoft.com/office/word/2012/wordml" mc:Ignorable="w14 w15">
+<w:styles xmlns:mc="http://schemas.openxmlformats.org/markup-compatibility/2006" xmlns:r="http://schemas.openxmlformats.org/officeDocument/2006/relationships" xmlns:w="http://schemas.openxmlformats.org/wordprocessingml/2006/main" xmlns:w14="http://schemas.microsoft.com/office/word/2010/wordml" xmlns:w15="http://schemas.microsoft.com/office/word/2012/wordml" xmlns:w16cex="http://schemas.microsoft.com/office/word/2018/wordml/cex" xmlns:w16cid="http://schemas.microsoft.com/office/word/2016/wordml/cid" xmlns:w16="http://schemas.microsoft.com/office/word/2018/wordml" xmlns:w16sdtdh="http://schemas.microsoft.com/office/word/2020/wordml/sdtdatahash" xmlns:w16se="http://schemas.microsoft.com/office/word/2015/wordml/symex" mc:Ignorable="w14 w15 w16se w16cid w16 w16cex w16sdtdh">
   <w:docDefaults>
     <w:rPrDefault>
       <w:rPr>
@@ -273,7 +2240,7 @@
       </w:pPr>
     </w:pPrDefault>
   </w:docDefaults>
-  <w:latentStyles w:defLockedState="0" w:defUIPriority="99" w:defSemiHidden="0" w:defUnhideWhenUsed="0" w:defQFormat="0" w:count="371">
+  <w:latentStyles w:defLockedState="0" w:defUIPriority="99" w:defSemiHidden="0" w:defUnhideWhenUsed="0" w:defQFormat="0" w:count="376">
     <w:lsdException w:name="Normal" w:uiPriority="0" w:qFormat="1"/>
     <w:lsdException w:name="heading 1" w:uiPriority="9" w:qFormat="1"/>
     <w:lsdException w:name="heading 2" w:semiHidden="1" w:uiPriority="9" w:unhideWhenUsed="1" w:qFormat="1"/>
@@ -379,7 +2346,6 @@
     <w:lsdException w:name="HTML Sample" w:semiHidden="1" w:unhideWhenUsed="1"/>
     <w:lsdException w:name="HTML Typewriter" w:semiHidden="1" w:unhideWhenUsed="1"/>
     <w:lsdException w:name="HTML Variable" w:semiHidden="1" w:unhideWhenUsed="1"/>
-    <w:lsdException w:name="Normal Table" w:semiHidden="1" w:unhideWhenUsed="1"/>
     <w:lsdException w:name="annotation subject" w:semiHidden="1" w:unhideWhenUsed="1"/>
     <w:lsdException w:name="No List" w:semiHidden="1" w:unhideWhenUsed="1"/>
     <w:lsdException w:name="Outline List 1" w:semiHidden="1" w:unhideWhenUsed="1"/>
@@ -422,11 +2388,8 @@
     <w:lsdException w:name="Table Contemporary" w:semiHidden="1" w:unhideWhenUsed="1"/>
     <w:lsdException w:name="Table Elegant" w:semiHidden="1" w:unhideWhenUsed="1"/>
     <w:lsdException w:name="Table Professional" w:semiHidden="1" w:unhideWhenUsed="1"/>
-    <w:lsdException w:name="Table Subtle 1" w:semiHidden="1" w:unhideWhenUsed="1"/>
     <w:lsdException w:name="Table Subtle 2" w:semiHidden="1" w:unhideWhenUsed="1"/>
     <w:lsdException w:name="Table Web 1" w:semiHidden="1" w:unhideWhenUsed="1"/>
-    <w:lsdException w:name="Table Web 2" w:semiHidden="1" w:unhideWhenUsed="1"/>
-    <w:lsdException w:name="Table Web 3" w:semiHidden="1" w:unhideWhenUsed="1"/>
     <w:lsdException w:name="Balloon Text" w:semiHidden="1" w:unhideWhenUsed="1"/>
     <w:lsdException w:name="Table Grid" w:uiPriority="39"/>
     <w:lsdException w:name="Table Theme" w:semiHidden="1" w:unhideWhenUsed="1"/>
@@ -645,10 +2608,16 @@
     <w:lsdException w:name="List Table 5 Dark Accent 6" w:uiPriority="50"/>
     <w:lsdException w:name="List Table 6 Colorful Accent 6" w:uiPriority="51"/>
     <w:lsdException w:name="List Table 7 Colorful Accent 6" w:uiPriority="52"/>
+    <w:lsdException w:name="Mention" w:semiHidden="1" w:unhideWhenUsed="1"/>
+    <w:lsdException w:name="Smart Hyperlink" w:semiHidden="1" w:unhideWhenUsed="1"/>
+    <w:lsdException w:name="Hashtag" w:semiHidden="1" w:unhideWhenUsed="1"/>
+    <w:lsdException w:name="Unresolved Mention" w:semiHidden="1" w:unhideWhenUsed="1"/>
+    <w:lsdException w:name="Smart Link" w:semiHidden="1" w:unhideWhenUsed="1"/>
   </w:latentStyles>
   <w:style w:type="paragraph" w:default="1" w:styleId="Normal">
     <w:name w:val="Normal"/>
     <w:qFormat/>
+    <w:rsid w:val="006B0EAE"/>
   </w:style>
   <w:style w:type="character" w:default="1" w:styleId="DefaultParagraphFont">
     <w:name w:val="Default Paragraph Font"/>
@@ -692,6 +2661,50 @@
       <w:sz w:val="24"/>
       <w:szCs w:val="24"/>
     </w:rPr>
+  </w:style>
+  <w:style w:type="paragraph" w:styleId="Header">
+    <w:name w:val="header"/>
+    <w:basedOn w:val="Normal"/>
+    <w:link w:val="HeaderChar"/>
+    <w:uiPriority w:val="99"/>
+    <w:unhideWhenUsed/>
+    <w:rsid w:val="002D5EEE"/>
+    <w:pPr>
+      <w:tabs>
+        <w:tab w:val="center" w:pos="4680"/>
+        <w:tab w:val="right" w:pos="9360"/>
+      </w:tabs>
+      <w:spacing w:after="0" w:line="240" w:lineRule="auto"/>
+    </w:pPr>
+  </w:style>
+  <w:style w:type="character" w:customStyle="1" w:styleId="HeaderChar">
+    <w:name w:val="Header Char"/>
+    <w:basedOn w:val="DefaultParagraphFont"/>
+    <w:link w:val="Header"/>
+    <w:uiPriority w:val="99"/>
+    <w:rsid w:val="002D5EEE"/>
+  </w:style>
+  <w:style w:type="paragraph" w:styleId="Footer">
+    <w:name w:val="footer"/>
+    <w:basedOn w:val="Normal"/>
+    <w:link w:val="FooterChar"/>
+    <w:uiPriority w:val="99"/>
+    <w:unhideWhenUsed/>
+    <w:rsid w:val="002D5EEE"/>
+    <w:pPr>
+      <w:tabs>
+        <w:tab w:val="center" w:pos="4680"/>
+        <w:tab w:val="right" w:pos="9360"/>
+      </w:tabs>
+      <w:spacing w:after="0" w:line="240" w:lineRule="auto"/>
+    </w:pPr>
+  </w:style>
+  <w:style w:type="character" w:customStyle="1" w:styleId="FooterChar">
+    <w:name w:val="Footer Char"/>
+    <w:basedOn w:val="DefaultParagraphFont"/>
+    <w:link w:val="Footer"/>
+    <w:uiPriority w:val="99"/>
+    <w:rsid w:val="002D5EEE"/>
   </w:style>
 </w:styles>
 </file>
@@ -955,4 +2968,36 @@
     </a:ext>
   </a:extLst>
 </a:theme>
+</file>
+
+<file path=word/webextensions/taskpanes.xml><?xml version="1.0" encoding="utf-8"?>
+<wetp:taskpanes xmlns:wetp="http://schemas.microsoft.com/office/webextensions/taskpanes/2010/11">
+  <wetp:taskpane dockstate="right" visibility="0" width="350" row="0">
+    <wetp:webextensionref xmlns:r="http://schemas.openxmlformats.org/officeDocument/2006/relationships" r:id="rId1"/>
+  </wetp:taskpane>
+</wetp:taskpanes>
+</file>
+
+<file path=word/webextensions/webextension1.xml><?xml version="1.0" encoding="utf-8"?>
+<we:webextension xmlns:we="http://schemas.microsoft.com/office/webextensions/webextension/2010/11" id="{3D2C21C2-FDE7-F141-8FF7-EC853C384C54}">
+  <we:reference id="wa200001011" version="1.2.0.0" store="en-US" storeType="OMEX"/>
+  <we:alternateReferences>
+    <we:reference id="wa200001011" version="1.2.0.0" store="en-US" storeType="OMEX"/>
+  </we:alternateReferences>
+  <we:properties/>
+  <we:bindings/>
+  <we:snapshot xmlns:r="http://schemas.openxmlformats.org/officeDocument/2006/relationships"/>
+</we:webextension>
+</file>
+
+<file path=customXml/item1.xml><?xml version="1.0" encoding="utf-8"?>
+<b:Sources xmlns:b="http://schemas.openxmlformats.org/officeDocument/2006/bibliography" xmlns="http://schemas.openxmlformats.org/officeDocument/2006/bibliography" SelectedStyle="/APASixthEditionOfficeOnline.xsl" StyleName="APA" Version="6"/>
+</file>
+
+<file path=customXml/itemProps1.xml><?xml version="1.0" encoding="utf-8"?>
+<ds:datastoreItem xmlns:ds="http://schemas.openxmlformats.org/officeDocument/2006/customXml" ds:itemID="{BEF5145F-C58B-2C47-AF6B-EB8517A2DEFD}">
+  <ds:schemaRefs>
+    <ds:schemaRef ds:uri="http://schemas.openxmlformats.org/officeDocument/2006/bibliography"/>
+  </ds:schemaRefs>
+</ds:datastoreItem>
 </file>
</xml_diff>